<commit_message>
answered theo 5, activity 3
</commit_message>
<xml_diff>
--- a/Theology 2, 4-6.docx
+++ b/Theology 2, 4-6.docx
@@ -96,44 +96,8 @@
         <w:rPr>
           <w:iCs/>
         </w:rPr>
-        <w:t xml:space="preserve">Jerusalem loses its place as the administrative capital to Caesarea </w:t>
-      </w:r>
-      <w:proofErr w:type="spellStart"/>
-      <w:r>
-        <w:rPr>
-          <w:iCs/>
-        </w:rPr>
-        <w:t>Palaestina</w:t>
-      </w:r>
-      <w:proofErr w:type="spellEnd"/>
-      <w:r>
-        <w:rPr>
-          <w:iCs/>
-        </w:rPr>
-        <w:t xml:space="preserve">. John the Baptist is born in </w:t>
-      </w:r>
-      <w:proofErr w:type="spellStart"/>
-      <w:r>
-        <w:rPr>
-          <w:iCs/>
-        </w:rPr>
-        <w:t>Ein</w:t>
-      </w:r>
-      <w:proofErr w:type="spellEnd"/>
-      <w:r>
-        <w:rPr>
-          <w:iCs/>
-        </w:rPr>
-        <w:t xml:space="preserve"> </w:t>
-      </w:r>
-      <w:proofErr w:type="spellStart"/>
-      <w:r>
-        <w:rPr>
-          <w:iCs/>
-        </w:rPr>
-        <w:t>Kerem</w:t>
-      </w:r>
-      <w:proofErr w:type="spellEnd"/>
+        <w:t>Jerusalem loses its place as the administrative capital to Caesarea Palaestina. John the Baptist is born in Ein Kerem</w:t>
+      </w:r>
       <w:r>
         <w:rPr>
           <w:iCs/>
@@ -281,21 +245,7 @@
         <w:rPr>
           <w:i/>
         </w:rPr>
-        <w:t xml:space="preserve">is a </w:t>
-      </w:r>
-      <w:proofErr w:type="spellStart"/>
-      <w:r>
-        <w:rPr>
-          <w:i/>
-        </w:rPr>
-        <w:t>saviour</w:t>
-      </w:r>
-      <w:proofErr w:type="spellEnd"/>
-      <w:r>
-        <w:rPr>
-          <w:i/>
-        </w:rPr>
-        <w:t xml:space="preserve"> or liberator of a group of people in Abrahamic religion.</w:t>
+        <w:t>is a saviour or liberator of a group of people in Abrahamic religion.</w:t>
       </w:r>
     </w:p>
     <w:p>
@@ -407,7 +357,6 @@
         </w:rPr>
         <w:t xml:space="preserve">Nathan (Hebrew: </w:t>
       </w:r>
-      <w:proofErr w:type="spellStart"/>
       <w:r>
         <w:rPr>
           <w:rFonts w:ascii="Arial" w:hAnsi="Arial" w:cs="Arial"/>
@@ -415,110 +364,11 @@
         </w:rPr>
         <w:t>נתן</w:t>
       </w:r>
-      <w:proofErr w:type="spellEnd"/>
       <w:r>
         <w:rPr>
           <w:i/>
         </w:rPr>
-        <w:t xml:space="preserve">, Modern: </w:t>
-      </w:r>
-      <w:proofErr w:type="spellStart"/>
-      <w:r>
-        <w:rPr>
-          <w:i/>
-        </w:rPr>
-        <w:t>Natan</w:t>
-      </w:r>
-      <w:proofErr w:type="spellEnd"/>
-      <w:r>
-        <w:rPr>
-          <w:i/>
-        </w:rPr>
-        <w:t xml:space="preserve">, </w:t>
-      </w:r>
-      <w:proofErr w:type="spellStart"/>
-      <w:r>
-        <w:rPr>
-          <w:i/>
-        </w:rPr>
-        <w:t>Tiberian</w:t>
-      </w:r>
-      <w:proofErr w:type="spellEnd"/>
-      <w:r>
-        <w:rPr>
-          <w:i/>
-        </w:rPr>
-        <w:t xml:space="preserve">: </w:t>
-      </w:r>
-      <w:proofErr w:type="spellStart"/>
-      <w:r>
-        <w:rPr>
-          <w:i/>
-        </w:rPr>
-        <w:t>Nāṯān</w:t>
-      </w:r>
-      <w:proofErr w:type="spellEnd"/>
-      <w:r>
-        <w:rPr>
-          <w:i/>
-        </w:rPr>
-        <w:t xml:space="preserve">) was the third of four sons born to King David and Bathsheba in Jerusalem. He was a younger brother of </w:t>
-      </w:r>
-      <w:proofErr w:type="spellStart"/>
-      <w:r>
-        <w:rPr>
-          <w:i/>
-        </w:rPr>
-        <w:t>Shammuah</w:t>
-      </w:r>
-      <w:proofErr w:type="spellEnd"/>
-      <w:r>
-        <w:rPr>
-          <w:i/>
-        </w:rPr>
-        <w:t xml:space="preserve"> (sometimes referred to as </w:t>
-      </w:r>
-      <w:proofErr w:type="spellStart"/>
-      <w:r>
-        <w:rPr>
-          <w:i/>
-        </w:rPr>
-        <w:t>Shammua</w:t>
-      </w:r>
-      <w:proofErr w:type="spellEnd"/>
-      <w:r>
-        <w:rPr>
-          <w:i/>
-        </w:rPr>
-        <w:t xml:space="preserve"> or </w:t>
-      </w:r>
-      <w:proofErr w:type="spellStart"/>
-      <w:r>
-        <w:rPr>
-          <w:i/>
-        </w:rPr>
-        <w:t>Shimea</w:t>
-      </w:r>
-      <w:proofErr w:type="spellEnd"/>
-      <w:r>
-        <w:rPr>
-          <w:i/>
-        </w:rPr>
-        <w:t xml:space="preserve">), </w:t>
-      </w:r>
-      <w:proofErr w:type="spellStart"/>
-      <w:r>
-        <w:rPr>
-          <w:i/>
-        </w:rPr>
-        <w:t>Shobab</w:t>
-      </w:r>
-      <w:proofErr w:type="spellEnd"/>
-      <w:r>
-        <w:rPr>
-          <w:i/>
-        </w:rPr>
-        <w:t>, and Solomon. Although Nathan is the third son raised by David and Bathsheba, he is the fourth born to Bathsheba.</w:t>
+        <w:t>, Modern: Natan, Tiberian: Nāṯān) was the third of four sons born to King David and Bathsheba in Jerusalem. He was a younger brother of Shammuah (sometimes referred to as Shammua or Shimea), Shobab, and Solomon. Although Nathan is the third son raised by David and Bathsheba, he is the fourth born to Bathsheba.</w:t>
       </w:r>
     </w:p>
     <w:p>
@@ -544,21 +394,7 @@
         <w:rPr>
           <w:i/>
         </w:rPr>
-        <w:t xml:space="preserve">In Christology, the Logos (Greek: </w:t>
-      </w:r>
-      <w:proofErr w:type="spellStart"/>
-      <w:r>
-        <w:rPr>
-          <w:i/>
-        </w:rPr>
-        <w:t>Λόγος</w:t>
-      </w:r>
-      <w:proofErr w:type="spellEnd"/>
-      <w:r>
-        <w:rPr>
-          <w:i/>
-        </w:rPr>
-        <w:t>, lit. ''Word", "Discourse", or "Reason'') is a name or title of Jesus Christ, derived from the prologue to the Gospel of John (c 100) "In the beginning was the Word, and the Word was with God, and the Word was God", as well as in the Book of Revelation (c 85), "And he was clothed with a vesture dipped in blood: and his name is called The Word of God."</w:t>
+        <w:t>In Christology, the Logos (Greek: Λόγος, lit. ''Word", "Discourse", or "Reason'') is a name or title of Jesus Christ, derived from the prologue to the Gospel of John (c 100) "In the beginning was the Word, and the Word was with God, and the Word was God", as well as in the Book of Revelation (c 85), "And he was clothed with a vesture dipped in blood: and his name is called The Word of God."</w:t>
       </w:r>
     </w:p>
     <w:p>
@@ -584,91 +420,7 @@
         <w:rPr>
           <w:i/>
         </w:rPr>
-        <w:t xml:space="preserve">Lamb of God (Greek: </w:t>
-      </w:r>
-      <w:proofErr w:type="spellStart"/>
-      <w:r>
-        <w:rPr>
-          <w:i/>
-        </w:rPr>
-        <w:t>ἈμνὸςτοῦΘεοῦ</w:t>
-      </w:r>
-      <w:proofErr w:type="spellEnd"/>
-      <w:r>
-        <w:rPr>
-          <w:i/>
-        </w:rPr>
-        <w:t xml:space="preserve">, </w:t>
-      </w:r>
-      <w:proofErr w:type="spellStart"/>
-      <w:r>
-        <w:rPr>
-          <w:i/>
-        </w:rPr>
-        <w:t>romanized</w:t>
-      </w:r>
-      <w:proofErr w:type="spellEnd"/>
-      <w:r>
-        <w:rPr>
-          <w:i/>
-        </w:rPr>
-        <w:t xml:space="preserve">: </w:t>
-      </w:r>
-      <w:proofErr w:type="spellStart"/>
-      <w:r>
-        <w:rPr>
-          <w:i/>
-        </w:rPr>
-        <w:t>AmnòstoûTheoû</w:t>
-      </w:r>
-      <w:proofErr w:type="spellEnd"/>
-      <w:r>
-        <w:rPr>
-          <w:i/>
-        </w:rPr>
-        <w:t xml:space="preserve">; Latin: </w:t>
-      </w:r>
-      <w:proofErr w:type="spellStart"/>
-      <w:r>
-        <w:rPr>
-          <w:i/>
-        </w:rPr>
-        <w:t>Agnus</w:t>
-      </w:r>
-      <w:proofErr w:type="spellEnd"/>
-      <w:r>
-        <w:rPr>
-          <w:i/>
-        </w:rPr>
-        <w:t xml:space="preserve"> </w:t>
-      </w:r>
-      <w:proofErr w:type="spellStart"/>
-      <w:r>
-        <w:rPr>
-          <w:i/>
-        </w:rPr>
-        <w:t>Deī</w:t>
-      </w:r>
-      <w:proofErr w:type="spellEnd"/>
-      <w:r>
-        <w:rPr>
-          <w:i/>
-        </w:rPr>
-        <w:t xml:space="preserve"> [ˈ</w:t>
-      </w:r>
-      <w:proofErr w:type="spellStart"/>
-      <w:r>
-        <w:rPr>
-          <w:i/>
-        </w:rPr>
-        <w:t>aɲusˈde.i</w:t>
-      </w:r>
-      <w:proofErr w:type="spellEnd"/>
-      <w:r>
-        <w:rPr>
-          <w:i/>
-        </w:rPr>
-        <w:t>]) is a title for Jesus that appears in the Gospel of John. It appears at John 1:29, where John the Baptist sees Jesus and exclaims, "Behold the Lamb of God who takes away the sin of the world." It appears again in John 1:36.</w:t>
+        <w:t>Lamb of God (Greek: ἈμνὸςτοῦΘεοῦ, romanized: AmnòstoûTheoû; Latin: Agnus Deī [ˈaɲusˈde.i]) is a title for Jesus that appears in the Gospel of John. It appears at John 1:29, where John the Baptist sees Jesus and exclaims, "Behold the Lamb of God who takes away the sin of the world." It appears again in John 1:36.</w:t>
       </w:r>
     </w:p>
     <w:p>
@@ -695,21 +447,7 @@
         <w:rPr>
           <w:i/>
         </w:rPr>
-        <w:t xml:space="preserve">The Servant songs (also called the Servant poems or the Songs of the Suffering Servant) are four songs in the Book of Isaiah in the Hebrew Bible, which include Isaiah 42:1-4; Isaiah 49:1-6; Isaiah 50:4-7; and Isaiah 52:13-53:12. They were first identified by Bernhard </w:t>
-      </w:r>
-      <w:proofErr w:type="spellStart"/>
-      <w:r>
-        <w:rPr>
-          <w:i/>
-        </w:rPr>
-        <w:t>Duhm</w:t>
-      </w:r>
-      <w:proofErr w:type="spellEnd"/>
-      <w:r>
-        <w:rPr>
-          <w:i/>
-        </w:rPr>
-        <w:t xml:space="preserve"> in his 1892 commentary on Isaiah.</w:t>
+        <w:t>The Servant songs (also called the Servant poems or the Songs of the Suffering Servant) are four songs in the Book of Isaiah in the Hebrew Bible, which include Isaiah 42:1-4; Isaiah 49:1-6; Isaiah 50:4-7; and Isaiah 52:13-53:12. They were first identified by Bernhard Duhm in his 1892 commentary on Isaiah.</w:t>
       </w:r>
     </w:p>
     <w:p>
@@ -1180,31 +918,7 @@
         </w:rPr>
       </w:pPr>
       <w:r>
-        <w:t xml:space="preserve">The Prologue to John’s Gospel (1:1-18) presents Jesus as the </w:t>
-      </w:r>
-      <w:proofErr w:type="spellStart"/>
-      <w:r>
-        <w:t>Lovgo</w:t>
-      </w:r>
-      <w:proofErr w:type="spellEnd"/>
-      <w:r>
-        <w:t xml:space="preserve">" become flesh (1:14). John begins his Gospel with an affirmation of Jesus’ preexistence and full deity, which climaxes in John 20:28 with Thomas’ confession “My Lord and my God!” The non-predicated </w:t>
-      </w:r>
-      <w:proofErr w:type="spellStart"/>
-      <w:r>
-        <w:t>ejgweijmi</w:t>
-      </w:r>
-      <w:proofErr w:type="spellEnd"/>
-      <w:r>
-        <w:t xml:space="preserve"> sayings in the Fourth Gospel as allusions to </w:t>
-      </w:r>
-      <w:proofErr w:type="spellStart"/>
-      <w:r>
-        <w:t>Exod</w:t>
-      </w:r>
-      <w:proofErr w:type="spellEnd"/>
-      <w:r>
-        <w:t xml:space="preserve"> 3:14 also point to Jesus’ deity (John 8:24, 28, 58). Compare Mark who begins his Gospel with Jesus’ baptism and Matthew and Luke who begin theirs with Jesus’ birth. John begins with eternity past (“In the beginning the Word already was…”).</w:t>
+        <w:t>The Prologue to John’s Gospel (1:1-18) presents Jesus as the Lovgo" become flesh (1:14). John begins his Gospel with an affirmation of Jesus’ preexistence and full deity, which climaxes in John 20:28 with Thomas’ confession “My Lord and my God!” The non-predicated ejgweijmi sayings in the Fourth Gospel as allusions to Exod 3:14 also point to Jesus’ deity (John 8:24, 28, 58). Compare Mark who begins his Gospel with Jesus’ baptism and Matthew and Luke who begin theirs with Jesus’ birth. John begins with eternity past (“In the beginning the Word already was…”).</w:t>
       </w:r>
     </w:p>
     <w:p>
@@ -1367,23 +1081,7 @@
           <w:rFonts w:cstheme="minorHAnsi"/>
           <w:shd w:val="clear" w:color="auto" w:fill="FFFFFF"/>
         </w:rPr>
-        <w:t xml:space="preserve">A parable is a story about a familiar subject to teach an important moral lesson. The root meaning of the word parable means a placing side by side for the sake of comparison. The Gospel writer generally identifies a narrative with a spiritual meaning by specifically calling the lesson a </w:t>
-      </w:r>
-      <w:proofErr w:type="spellStart"/>
-      <w:r>
-        <w:rPr>
-          <w:rFonts w:cstheme="minorHAnsi"/>
-          <w:shd w:val="clear" w:color="auto" w:fill="FFFFFF"/>
-        </w:rPr>
-        <w:t>παραβολή</w:t>
-      </w:r>
-      <w:proofErr w:type="spellEnd"/>
-      <w:r>
-        <w:rPr>
-          <w:rFonts w:cstheme="minorHAnsi"/>
-          <w:shd w:val="clear" w:color="auto" w:fill="FFFFFF"/>
-        </w:rPr>
-        <w:t xml:space="preserve"> or parable.</w:t>
+        <w:t>A parable is a story about a familiar subject to teach an important moral lesson. The root meaning of the word parable means a placing side by side for the sake of comparison. The Gospel writer generally identifies a narrative with a spiritual meaning by specifically calling the lesson a παραβολή or parable.</w:t>
       </w:r>
     </w:p>
     <w:p>
@@ -6152,25 +5850,7 @@
                 <w:szCs w:val="24"/>
               </w:rPr>
               <w:lastRenderedPageBreak/>
-              <w:t xml:space="preserve">Cure of </w:t>
-            </w:r>
-            <w:proofErr w:type="spellStart"/>
-            <w:r>
-              <w:rPr>
-                <w:rFonts w:eastAsia="Times New Roman" w:cstheme="minorHAnsi"/>
-                <w:sz w:val="24"/>
-                <w:szCs w:val="24"/>
-              </w:rPr>
-              <w:t>Syro</w:t>
-            </w:r>
-            <w:proofErr w:type="spellEnd"/>
-            <w:r>
-              <w:rPr>
-                <w:rFonts w:eastAsia="Times New Roman" w:cstheme="minorHAnsi"/>
-                <w:sz w:val="24"/>
-                <w:szCs w:val="24"/>
-              </w:rPr>
-              <w:t>-Phoenician's Daughter</w:t>
+              <w:t>Cure of Syro-Phoenician's Daughter</w:t>
             </w:r>
           </w:p>
         </w:tc>
@@ -11415,21 +11095,7 @@
           <w:szCs w:val="22"/>
           <w:bdr w:val="none" w:sz="0" w:space="0" w:color="auto" w:frame="1"/>
         </w:rPr>
-        <w:t xml:space="preserve"> to. But he must keep on. Where can he get the strength to endure even a bit more</w:t>
-      </w:r>
-      <w:proofErr w:type="gramStart"/>
-      <w:r>
-        <w:rPr>
-          <w:rStyle w:val="Strong"/>
-          <w:rFonts w:ascii="Palatino Linotype" w:hAnsi="Palatino Linotype"/>
-          <w:b w:val="0"/>
-          <w:bCs w:val="0"/>
-          <w:color w:val="000000" w:themeColor="text1"/>
-          <w:sz w:val="22"/>
-          <w:szCs w:val="22"/>
-          <w:bdr w:val="none" w:sz="0" w:space="0" w:color="auto" w:frame="1"/>
-        </w:rPr>
-        <w:t>?</w:t>
+        <w:t xml:space="preserve"> to. But he must keep on. Where can he get the strength to endure even a bit more?</w:t>
       </w:r>
       <w:r>
         <w:rPr>
@@ -11439,18 +11105,7 @@
           <w:szCs w:val="22"/>
           <w:bdr w:val="none" w:sz="0" w:space="0" w:color="auto" w:frame="1"/>
         </w:rPr>
-        <w:t>God</w:t>
-      </w:r>
-      <w:proofErr w:type="gramEnd"/>
-      <w:r>
-        <w:rPr>
-          <w:rFonts w:ascii="Palatino Linotype" w:hAnsi="Palatino Linotype"/>
-          <w:color w:val="000000" w:themeColor="text1"/>
-          <w:sz w:val="22"/>
-          <w:szCs w:val="22"/>
-          <w:bdr w:val="none" w:sz="0" w:space="0" w:color="auto" w:frame="1"/>
-        </w:rPr>
-        <w:t xml:space="preserve"> will never forsake us, God will never abandon us and God will always be there to strengthen us. Therefore, we always have to cling to Him in good times and most specially in the turbulent episodes of our lives.</w:t>
+        <w:t>God will never forsake us, God will never abandon us and God will always be there to strengthen us. Therefore, we always have to cling to Him in good times and most specially in the turbulent episodes of our lives.</w:t>
       </w:r>
       <w:r>
         <w:rPr>
@@ -11605,33 +11260,7 @@
           <w:szCs w:val="22"/>
           <w:bdr w:val="none" w:sz="0" w:space="0" w:color="auto" w:frame="1"/>
         </w:rPr>
-        <w:t xml:space="preserve">Was it physical thirst that Jesus was feeling when He said: “I </w:t>
-      </w:r>
-      <w:proofErr w:type="gramStart"/>
-      <w:r>
-        <w:rPr>
-          <w:rFonts w:ascii="Palatino Linotype" w:hAnsi="Palatino Linotype"/>
-          <w:i/>
-          <w:iCs/>
-          <w:color w:val="000000" w:themeColor="text1"/>
-          <w:sz w:val="22"/>
-          <w:szCs w:val="22"/>
-          <w:bdr w:val="none" w:sz="0" w:space="0" w:color="auto" w:frame="1"/>
-        </w:rPr>
-        <w:t>thirst.</w:t>
-      </w:r>
-      <w:proofErr w:type="gramEnd"/>
-      <w:r>
-        <w:rPr>
-          <w:rFonts w:ascii="Palatino Linotype" w:hAnsi="Palatino Linotype"/>
-          <w:i/>
-          <w:iCs/>
-          <w:color w:val="000000" w:themeColor="text1"/>
-          <w:sz w:val="22"/>
-          <w:szCs w:val="22"/>
-          <w:bdr w:val="none" w:sz="0" w:space="0" w:color="auto" w:frame="1"/>
-        </w:rPr>
-        <w:t xml:space="preserve">” Or was it the thirst for those people who were formerly with Him. These are the people who were with Jesus during His healing and speaking ministry.” </w:t>
+        <w:t xml:space="preserve">Was it physical thirst that Jesus was feeling when He said: “I thirst.” Or was it the thirst for those people who were formerly with Him. These are the people who were with Jesus during His healing and speaking ministry.” </w:t>
       </w:r>
       <w:r>
         <w:rPr>
@@ -11701,27 +11330,7 @@
           <w:sz w:val="22"/>
           <w:szCs w:val="22"/>
         </w:rPr>
-        <w:t xml:space="preserve">thing pointed out. It further emphasizes our duties and responsibilities as Christians. For someone who gave up His life for the sake of our salvation, we owe a lot to Jesus. If he thirsts, </w:t>
-      </w:r>
-      <w:proofErr w:type="gramStart"/>
-      <w:r>
-        <w:rPr>
-          <w:rFonts w:ascii="Palatino Linotype" w:hAnsi="Palatino Linotype"/>
-          <w:color w:val="000000" w:themeColor="text1"/>
-          <w:sz w:val="22"/>
-          <w:szCs w:val="22"/>
-        </w:rPr>
-        <w:t>We</w:t>
-      </w:r>
-      <w:proofErr w:type="gramEnd"/>
-      <w:r>
-        <w:rPr>
-          <w:rFonts w:ascii="Palatino Linotype" w:hAnsi="Palatino Linotype"/>
-          <w:color w:val="000000" w:themeColor="text1"/>
-          <w:sz w:val="22"/>
-          <w:szCs w:val="22"/>
-        </w:rPr>
-        <w:t xml:space="preserve"> must give Him the best drink to “quench” His thirst. That aside, </w:t>
+        <w:t xml:space="preserve">thing pointed out. It further emphasizes our duties and responsibilities as Christians. For someone who gave up His life for the sake of our salvation, we owe a lot to Jesus. If he thirsts, We must give Him the best drink to “quench” His thirst. That aside, </w:t>
       </w:r>
     </w:p>
     <w:p>
@@ -11978,23 +11587,13 @@
       <w:r>
         <w:t xml:space="preserve">This is similar to the philosophy of </w:t>
       </w:r>
-      <w:proofErr w:type="spellStart"/>
       <w:r>
         <w:rPr>
           <w:rFonts w:ascii="Arial" w:hAnsi="Arial" w:cs="Arial"/>
           <w:color w:val="222222"/>
           <w:shd w:val="clear" w:color="auto" w:fill="FFFFFF"/>
         </w:rPr>
-        <w:t>Niccolo</w:t>
-      </w:r>
-      <w:proofErr w:type="spellEnd"/>
-      <w:r>
-        <w:rPr>
-          <w:rFonts w:ascii="Arial" w:hAnsi="Arial" w:cs="Arial"/>
-          <w:color w:val="222222"/>
-          <w:shd w:val="clear" w:color="auto" w:fill="FFFFFF"/>
-        </w:rPr>
-        <w:t xml:space="preserve"> Machiavelli. </w:t>
+        <w:t xml:space="preserve">Niccolo Machiavelli. </w:t>
       </w:r>
     </w:p>
     <w:p>
@@ -12088,15 +11687,7 @@
         </w:numPr>
       </w:pPr>
       <w:r>
-        <w:t xml:space="preserve">What does loving God “with all your heart, with all your soul, with </w:t>
-      </w:r>
-      <w:proofErr w:type="gramStart"/>
-      <w:r>
-        <w:t>all your</w:t>
-      </w:r>
-      <w:proofErr w:type="gramEnd"/>
-      <w:r>
-        <w:t xml:space="preserve"> mind and with all your strength” mean?</w:t>
+        <w:t>What does loving God “with all your heart, with all your soul, with all your mind and with all your strength” mean?</w:t>
       </w:r>
     </w:p>
     <w:p>
@@ -12142,11 +11733,20 @@
           <w:ilvl w:val="0"/>
           <w:numId w:val="12"/>
         </w:numPr>
-      </w:pPr>
-      <w:r>
+        <w:rPr>
+          <w:b/>
+        </w:rPr>
+      </w:pPr>
+      <w:r>
+        <w:rPr>
+          <w:b/>
+        </w:rPr>
         <w:t xml:space="preserve">How must we understand our laws and norms today in the context of Christ’s </w:t>
       </w:r>
       <w:r>
+        <w:rPr>
+          <w:b/>
+        </w:rPr>
         <w:t>Commandment of love? Below is a list of common laws we observe in the community. Explain how each law or ordinance becomes a way of showing our love for others.</w:t>
       </w:r>
     </w:p>
@@ -12170,19 +11770,21 @@
           <w:numId w:val="14"/>
         </w:numPr>
       </w:pPr>
-      <w:proofErr w:type="spellStart"/>
-      <w:r>
-        <w:t>Tapatmo</w:t>
-      </w:r>
-      <w:proofErr w:type="spellEnd"/>
-      <w:r>
-        <w:t xml:space="preserve">, </w:t>
-      </w:r>
-      <w:proofErr w:type="spellStart"/>
-      <w:r>
-        <w:t>linismo</w:t>
-      </w:r>
-      <w:proofErr w:type="spellEnd"/>
+      <w:r>
+        <w:t>Tapat</w:t>
+      </w:r>
+      <w:r>
+        <w:t xml:space="preserve"> </w:t>
+      </w:r>
+      <w:r>
+        <w:t>mo, linis</w:t>
+      </w:r>
+      <w:r>
+        <w:t xml:space="preserve"> </w:t>
+      </w:r>
+      <w:r>
+        <w:t>mo</w:t>
+      </w:r>
     </w:p>
     <w:p>
       <w:pPr>
@@ -12263,6 +11865,11 @@
     </w:p>
     <w:p>
       <w:pPr>
+        <w:ind w:left="360"/>
+      </w:pPr>
+    </w:p>
+    <w:p>
+      <w:pPr>
         <w:pStyle w:val="ListParagraph"/>
         <w:numPr>
           <w:ilvl w:val="0"/>
@@ -12579,104 +12186,54 @@
       </w:r>
     </w:p>
     <w:p>
-      <w:proofErr w:type="gramStart"/>
-      <w:r>
-        <w:t>____ 1.</w:t>
-      </w:r>
-      <w:proofErr w:type="gramEnd"/>
-      <w:r>
-        <w:t xml:space="preserve">  A catholic may not marry a non-Catholic.</w:t>
-      </w:r>
-    </w:p>
-    <w:p>
-      <w:proofErr w:type="gramStart"/>
-      <w:r>
-        <w:t>____ 2.</w:t>
-      </w:r>
-      <w:proofErr w:type="gramEnd"/>
-      <w:r>
-        <w:t xml:space="preserve">  A Catholic must marry before a priest and two witnesses.</w:t>
-      </w:r>
-    </w:p>
-    <w:p>
-      <w:proofErr w:type="gramStart"/>
-      <w:r>
-        <w:t>____ 3.</w:t>
-      </w:r>
-      <w:proofErr w:type="gramEnd"/>
-      <w:r>
-        <w:t xml:space="preserve">  The Church encourages a couple to live together before getting married.</w:t>
-      </w:r>
-    </w:p>
-    <w:p>
-      <w:proofErr w:type="gramStart"/>
-      <w:r>
-        <w:t>____ 4.</w:t>
-      </w:r>
-      <w:proofErr w:type="gramEnd"/>
-      <w:r>
-        <w:t xml:space="preserve">  The Catholic Church recognizes homosexual marriages.</w:t>
-      </w:r>
-    </w:p>
-    <w:p>
-      <w:proofErr w:type="gramStart"/>
-      <w:r>
-        <w:t>____ 5.</w:t>
-      </w:r>
-      <w:proofErr w:type="gramEnd"/>
-      <w:r>
-        <w:t xml:space="preserve">  Catholic Church teaching holds that marriage is always permanent.</w:t>
-      </w:r>
-    </w:p>
-    <w:p>
-      <w:proofErr w:type="gramStart"/>
-      <w:r>
-        <w:t>____ 6.</w:t>
-      </w:r>
-      <w:proofErr w:type="gramEnd"/>
-      <w:r>
-        <w:t xml:space="preserve">  The Church will bless a marriage where the couple has decided beforehand not to have any children.</w:t>
-      </w:r>
-    </w:p>
-    <w:p>
-      <w:proofErr w:type="gramStart"/>
+      <w:r>
+        <w:t>____ 1.  A catholic may not marry a non-Catholic.</w:t>
+      </w:r>
+    </w:p>
+    <w:p>
+      <w:r>
+        <w:t>____ 2.  A Catholic must marry before a priest and two witnesses.</w:t>
+      </w:r>
+    </w:p>
+    <w:p>
+      <w:r>
+        <w:t>____ 3.  The Church encourages a couple to live together before getting married.</w:t>
+      </w:r>
+    </w:p>
+    <w:p>
+      <w:r>
+        <w:t>____ 4.  The Catholic Church recognizes homosexual marriages.</w:t>
+      </w:r>
+    </w:p>
+    <w:p>
+      <w:r>
+        <w:t>____ 5.  Catholic Church teaching holds that marriage is always permanent.</w:t>
+      </w:r>
+    </w:p>
+    <w:p>
+      <w:r>
+        <w:t>____ 6.  The Church will bless a marriage where the couple has decided beforehand not to have any children.</w:t>
+      </w:r>
+    </w:p>
+    <w:p>
       <w:r>
         <w:lastRenderedPageBreak/>
-        <w:t>____ 7.</w:t>
-      </w:r>
-      <w:proofErr w:type="gramEnd"/>
-      <w:r>
-        <w:t xml:space="preserve">  The Church hopes each married couple will have as many children as possible.</w:t>
-      </w:r>
-    </w:p>
-    <w:p>
-      <w:proofErr w:type="gramStart"/>
-      <w:r>
-        <w:t>____ 8.</w:t>
-      </w:r>
-      <w:proofErr w:type="gramEnd"/>
-      <w:r>
-        <w:t xml:space="preserve">  A Catholic is obliged to obey Church laws on marriage.</w:t>
-      </w:r>
-    </w:p>
-    <w:p>
-      <w:proofErr w:type="gramStart"/>
-      <w:r>
-        <w:t>____ 9.</w:t>
-      </w:r>
-      <w:proofErr w:type="gramEnd"/>
-      <w:r>
-        <w:t xml:space="preserve">  There are no restrictions – besides state laws – for two Catholics who wish to marry.</w:t>
-      </w:r>
-    </w:p>
-    <w:p>
-      <w:proofErr w:type="gramStart"/>
-      <w:r>
-        <w:t>____ 10.</w:t>
-      </w:r>
-      <w:proofErr w:type="gramEnd"/>
-      <w:r>
-        <w:t xml:space="preserve"> The Catholic Church is strongly against family planning.</w:t>
+        <w:t>____ 7.  The Church hopes each married couple will have as many children as possible.</w:t>
+      </w:r>
+    </w:p>
+    <w:p>
+      <w:r>
+        <w:t>____ 8.  A Catholic is obliged to obey Church laws on marriage.</w:t>
+      </w:r>
+    </w:p>
+    <w:p>
+      <w:r>
+        <w:t>____ 9.  There are no restrictions – besides state laws – for two Catholics who wish to marry.</w:t>
+      </w:r>
+    </w:p>
+    <w:p>
+      <w:r>
+        <w:t>____ 10. The Catholic Church is strongly against family planning.</w:t>
       </w:r>
     </w:p>
     <w:p/>
@@ -12822,10 +12379,15 @@
             <w:pPr>
               <w:jc w:val="center"/>
               <w:rPr>
-                <w:b/>
                 <w:bCs/>
               </w:rPr>
             </w:pPr>
+            <w:r>
+              <w:rPr>
+                <w:bCs/>
+              </w:rPr>
+              <w:t>Losing interest</w:t>
+            </w:r>
           </w:p>
         </w:tc>
         <w:tc>
@@ -12836,10 +12398,15 @@
             <w:pPr>
               <w:jc w:val="center"/>
               <w:rPr>
-                <w:b/>
                 <w:bCs/>
               </w:rPr>
             </w:pPr>
+            <w:r>
+              <w:rPr>
+                <w:bCs/>
+              </w:rPr>
+              <w:t>Commitment</w:t>
+            </w:r>
           </w:p>
         </w:tc>
       </w:tr>
@@ -12852,10 +12419,15 @@
             <w:pPr>
               <w:jc w:val="center"/>
               <w:rPr>
-                <w:b/>
                 <w:bCs/>
               </w:rPr>
             </w:pPr>
+            <w:r>
+              <w:rPr>
+                <w:bCs/>
+              </w:rPr>
+              <w:t>Shrinking Responsibilities</w:t>
+            </w:r>
           </w:p>
         </w:tc>
         <w:tc>
@@ -12866,10 +12438,15 @@
             <w:pPr>
               <w:jc w:val="center"/>
               <w:rPr>
-                <w:b/>
                 <w:bCs/>
               </w:rPr>
             </w:pPr>
+            <w:r>
+              <w:rPr>
+                <w:bCs/>
+              </w:rPr>
+              <w:t>Faithfullness towards your partner</w:t>
+            </w:r>
           </w:p>
         </w:tc>
       </w:tr>
@@ -12882,10 +12459,15 @@
             <w:pPr>
               <w:jc w:val="center"/>
               <w:rPr>
-                <w:b/>
                 <w:bCs/>
               </w:rPr>
             </w:pPr>
+            <w:r>
+              <w:rPr>
+                <w:bCs/>
+              </w:rPr>
+              <w:t>Lost Intimacy</w:t>
+            </w:r>
           </w:p>
         </w:tc>
         <w:tc>
@@ -12896,10 +12478,15 @@
             <w:pPr>
               <w:jc w:val="center"/>
               <w:rPr>
-                <w:b/>
                 <w:bCs/>
               </w:rPr>
             </w:pPr>
+            <w:r>
+              <w:rPr>
+                <w:bCs/>
+              </w:rPr>
+              <w:t>Humilty and humbleness</w:t>
+            </w:r>
           </w:p>
         </w:tc>
       </w:tr>
@@ -12912,10 +12499,15 @@
             <w:pPr>
               <w:jc w:val="center"/>
               <w:rPr>
-                <w:b/>
                 <w:bCs/>
               </w:rPr>
             </w:pPr>
+            <w:r>
+              <w:rPr>
+                <w:bCs/>
+              </w:rPr>
+              <w:t>Lack of Appreciation</w:t>
+            </w:r>
           </w:p>
         </w:tc>
         <w:tc>
@@ -12926,10 +12518,15 @@
             <w:pPr>
               <w:jc w:val="center"/>
               <w:rPr>
-                <w:b/>
                 <w:bCs/>
               </w:rPr>
             </w:pPr>
+            <w:r>
+              <w:rPr>
+                <w:bCs/>
+              </w:rPr>
+              <w:t>Patience and forgiveness</w:t>
+            </w:r>
           </w:p>
         </w:tc>
       </w:tr>
@@ -12942,10 +12539,15 @@
             <w:pPr>
               <w:jc w:val="center"/>
               <w:rPr>
-                <w:b/>
                 <w:bCs/>
               </w:rPr>
             </w:pPr>
+            <w:r>
+              <w:rPr>
+                <w:bCs/>
+              </w:rPr>
+              <w:t>Extramarital Affairs</w:t>
+            </w:r>
           </w:p>
         </w:tc>
         <w:tc>
@@ -12956,10 +12558,15 @@
             <w:pPr>
               <w:jc w:val="center"/>
               <w:rPr>
-                <w:b/>
                 <w:bCs/>
               </w:rPr>
             </w:pPr>
+            <w:r>
+              <w:rPr>
+                <w:bCs/>
+              </w:rPr>
+              <w:t>Quality time</w:t>
+            </w:r>
           </w:p>
         </w:tc>
       </w:tr>
@@ -12972,7 +12579,6 @@
             <w:pPr>
               <w:jc w:val="center"/>
               <w:rPr>
-                <w:b/>
                 <w:bCs/>
               </w:rPr>
             </w:pPr>
@@ -12986,10 +12592,15 @@
             <w:pPr>
               <w:jc w:val="center"/>
               <w:rPr>
-                <w:b/>
                 <w:bCs/>
               </w:rPr>
             </w:pPr>
+            <w:r>
+              <w:rPr>
+                <w:bCs/>
+              </w:rPr>
+              <w:t>Honesty and trust</w:t>
+            </w:r>
           </w:p>
         </w:tc>
       </w:tr>
@@ -13002,7 +12613,6 @@
             <w:pPr>
               <w:jc w:val="center"/>
               <w:rPr>
-                <w:b/>
                 <w:bCs/>
               </w:rPr>
             </w:pPr>
@@ -13016,10 +12626,15 @@
             <w:pPr>
               <w:jc w:val="center"/>
               <w:rPr>
-                <w:b/>
                 <w:bCs/>
               </w:rPr>
             </w:pPr>
+            <w:r>
+              <w:rPr>
+                <w:bCs/>
+              </w:rPr>
+              <w:t>Communication</w:t>
+            </w:r>
           </w:p>
         </w:tc>
       </w:tr>
@@ -13032,7 +12647,6 @@
             <w:pPr>
               <w:jc w:val="center"/>
               <w:rPr>
-                <w:b/>
                 <w:bCs/>
               </w:rPr>
             </w:pPr>
@@ -13046,10 +12660,15 @@
             <w:pPr>
               <w:jc w:val="center"/>
               <w:rPr>
-                <w:b/>
                 <w:bCs/>
               </w:rPr>
             </w:pPr>
+            <w:r>
+              <w:rPr>
+                <w:bCs/>
+              </w:rPr>
+              <w:t>Selflessness</w:t>
+            </w:r>
           </w:p>
         </w:tc>
       </w:tr>
@@ -13088,12 +12707,21 @@
       <w:pPr>
         <w:pStyle w:val="ListParagraph"/>
         <w:numPr>
-          <w:ilvl w:val="0"/>
+          <w:ilvl w:val="1"/>
           <w:numId w:val="19"/>
         </w:numPr>
       </w:pPr>
       <w:r>
-        <w:t>What modern-day practices do you like best? Explain why.</w:t>
+        <w:t>In our family, we practice “</w:t>
+      </w:r>
+      <w:r>
+        <w:rPr>
+          <w:i/>
+        </w:rPr>
+        <w:t>mano</w:t>
+      </w:r>
+      <w:r>
+        <w:t>” whenever we arrive at our house or when an adult enters the house. This practice shows respect towards the elders with the intent that you acknowledge their maturity.</w:t>
       </w:r>
     </w:p>
     <w:p>
@@ -13105,6 +12733,27 @@
         </w:numPr>
       </w:pPr>
       <w:r>
+        <w:t>What modern-day practices do you like best? Explain why.</w:t>
+      </w:r>
+    </w:p>
+    <w:p>
+      <w:pPr>
+        <w:pStyle w:val="ListParagraph"/>
+        <w:numPr>
+          <w:ilvl w:val="1"/>
+          <w:numId w:val="19"/>
+        </w:numPr>
+      </w:pPr>
+    </w:p>
+    <w:p>
+      <w:pPr>
+        <w:pStyle w:val="ListParagraph"/>
+        <w:numPr>
+          <w:ilvl w:val="0"/>
+          <w:numId w:val="19"/>
+        </w:numPr>
+      </w:pPr>
+      <w:r>
         <w:t xml:space="preserve">What practices would you like to observe in the future in your family life? Explain why. </w:t>
       </w:r>
     </w:p>
@@ -13139,12 +12788,15 @@
       <w:pPr>
         <w:pStyle w:val="ListParagraph"/>
         <w:numPr>
-          <w:ilvl w:val="0"/>
+          <w:ilvl w:val="1"/>
           <w:numId w:val="20"/>
         </w:numPr>
       </w:pPr>
       <w:r>
-        <w:t>Are there differences between society’s expectation in one’s partner and the qualities that really count? YES</w:t>
+        <w:t xml:space="preserve">I do think that our values help them. Being family-oriented is a big factor for a better family life with their partner. </w:t>
+      </w:r>
+      <w:r>
+        <w:t>Our faith and religiosity also helps them by being closer to God and ensuring that their relationship would be centered around God.</w:t>
       </w:r>
     </w:p>
     <w:p>
@@ -13156,7 +12808,24 @@
         </w:numPr>
       </w:pPr>
       <w:r>
-        <w:t>How would you like to be courted (if a girl)? How would you court a girl (if a boy)?</w:t>
+        <w:t>Are there differences between society’s expectation in one’s partner and t</w:t>
+      </w:r>
+      <w:r>
+        <w:t>he qualities that really count?</w:t>
+      </w:r>
+    </w:p>
+    <w:p>
+      <w:pPr>
+        <w:pStyle w:val="ListParagraph"/>
+        <w:numPr>
+          <w:ilvl w:val="0"/>
+          <w:numId w:val="44"/>
+        </w:numPr>
+        <w:ind w:left="1440"/>
+      </w:pPr>
+      <w:r>
+        <w:lastRenderedPageBreak/>
+        <w:t>Yes, because not all expectations made by the society always match the preference of a person. Also, people tend to fall in love with a person even if it contradicts their own expectations towards their ideal partner.</w:t>
       </w:r>
     </w:p>
     <w:p>
@@ -13168,7 +12837,22 @@
         </w:numPr>
       </w:pPr>
       <w:r>
-        <w:t>Do you agree that a broken engagement is better than a broken marriage? Explain.</w:t>
+        <w:t>How would you like to be courted (if a girl)? How would you court a girl (if a boy)?</w:t>
+      </w:r>
+    </w:p>
+    <w:p>
+      <w:pPr>
+        <w:pStyle w:val="ListParagraph"/>
+        <w:numPr>
+          <w:ilvl w:val="1"/>
+          <w:numId w:val="20"/>
+        </w:numPr>
+      </w:pPr>
+      <w:r>
+        <w:t xml:space="preserve">I really don’t think that courting someone leads to a good relationship. I would prefer for me and my partner to have a strong foundation for our relationship, built with trust and </w:t>
+      </w:r>
+      <w:r>
+        <w:t>mutual attraction towards each other.</w:t>
       </w:r>
     </w:p>
     <w:p>
@@ -13180,6 +12864,27 @@
         </w:numPr>
       </w:pPr>
       <w:r>
+        <w:t>Do you agree that a broken engagement is better than a broken marriage? Explain.</w:t>
+      </w:r>
+    </w:p>
+    <w:p>
+      <w:pPr>
+        <w:pStyle w:val="ListParagraph"/>
+        <w:numPr>
+          <w:ilvl w:val="1"/>
+          <w:numId w:val="20"/>
+        </w:numPr>
+      </w:pPr>
+    </w:p>
+    <w:p>
+      <w:pPr>
+        <w:pStyle w:val="ListParagraph"/>
+        <w:numPr>
+          <w:ilvl w:val="0"/>
+          <w:numId w:val="20"/>
+        </w:numPr>
+      </w:pPr>
+      <w:r>
         <w:t>Do you believe that engaging in pre-marital sex is justified because you are getting married very soon?</w:t>
       </w:r>
     </w:p>
@@ -13207,7 +12912,6 @@
         </w:numPr>
       </w:pPr>
       <w:r>
-        <w:lastRenderedPageBreak/>
         <w:t>How do Catholics understand the term “Family Planning” as differentiated from the popular understanding of the term?</w:t>
       </w:r>
     </w:p>
@@ -13244,11 +12948,9 @@
       </w:r>
     </w:p>
     <w:p>
-      <w:proofErr w:type="gramStart"/>
       <w:r>
         <w:t>S.A.Q.</w:t>
       </w:r>
-      <w:proofErr w:type="gramEnd"/>
     </w:p>
     <w:p>
       <w:pPr>
@@ -13386,6 +13088,7 @@
           <w:sz w:val="24"/>
           <w:szCs w:val="24"/>
         </w:rPr>
+        <w:lastRenderedPageBreak/>
         <w:t>Explain the difference between love and marriage.</w:t>
       </w:r>
     </w:p>
@@ -13548,7 +13251,6 @@
           <w:sz w:val="24"/>
           <w:szCs w:val="24"/>
         </w:rPr>
-        <w:lastRenderedPageBreak/>
         <w:t>Finding a person who completes you, confirming that you and that person have some common goal (having a family, not having a family, traveling, or some other passion), and deciding to make your union legal.</w:t>
       </w:r>
     </w:p>
@@ -13584,21 +13286,12 @@
           <w:szCs w:val="24"/>
         </w:rPr>
       </w:pPr>
-      <w:proofErr w:type="gramStart"/>
       <w:r>
         <w:rPr>
           <w:sz w:val="24"/>
           <w:szCs w:val="24"/>
         </w:rPr>
-        <w:t>adulthood</w:t>
-      </w:r>
-      <w:proofErr w:type="gramEnd"/>
-      <w:r>
-        <w:rPr>
-          <w:sz w:val="24"/>
-          <w:szCs w:val="24"/>
-        </w:rPr>
-        <w:t xml:space="preserve"> is the time of life when one is expected to take responsibility for one's own actions and well-being while maturity is the state of being mature, ready or ripe.</w:t>
+        <w:t>adulthood is the time of life when one is expected to take responsibility for one's own actions and well-being while maturity is the state of being mature, ready or ripe.</w:t>
       </w:r>
     </w:p>
     <w:p>
@@ -13618,23 +13311,7 @@
           <w:sz w:val="24"/>
           <w:szCs w:val="24"/>
         </w:rPr>
-        <w:t xml:space="preserve">Can a couple </w:t>
-      </w:r>
-      <w:proofErr w:type="gramStart"/>
-      <w:r>
-        <w:rPr>
-          <w:sz w:val="24"/>
-          <w:szCs w:val="24"/>
-        </w:rPr>
-        <w:t>escape</w:t>
-      </w:r>
-      <w:proofErr w:type="gramEnd"/>
-      <w:r>
-        <w:rPr>
-          <w:sz w:val="24"/>
-          <w:szCs w:val="24"/>
-        </w:rPr>
-        <w:t xml:space="preserve"> living with in-laws? How? </w:t>
+        <w:t xml:space="preserve">Can a couple escape living with in-laws? How? </w:t>
       </w:r>
     </w:p>
     <w:p>
@@ -13788,21 +13465,12 @@
           <w:szCs w:val="24"/>
         </w:rPr>
       </w:pPr>
-      <w:proofErr w:type="gramStart"/>
       <w:r>
         <w:rPr>
           <w:sz w:val="24"/>
           <w:szCs w:val="24"/>
         </w:rPr>
-        <w:t>the</w:t>
-      </w:r>
-      <w:proofErr w:type="gramEnd"/>
-      <w:r>
-        <w:rPr>
-          <w:sz w:val="24"/>
-          <w:szCs w:val="24"/>
-        </w:rPr>
-        <w:t xml:space="preserve"> practice of controlling the number of children in a family and the intervals between their births, particularly by means of artificial contraception or voluntary sterilization.</w:t>
+        <w:t>the practice of controlling the number of children in a family and the intervals between their births, particularly by means of artificial contraception or voluntary sterilization.</w:t>
       </w:r>
     </w:p>
     <w:p>
@@ -13929,6 +13597,7 @@
           <w:sz w:val="24"/>
           <w:szCs w:val="24"/>
         </w:rPr>
+        <w:lastRenderedPageBreak/>
         <w:t>Why is it necessary to limit the size of the family?</w:t>
       </w:r>
     </w:p>
@@ -14445,6 +14114,119 @@
     </w:lvl>
   </w:abstractNum>
   <w:abstractNum w:abstractNumId="5">
+    <w:nsid w:val="0FD630AA"/>
+    <w:multiLevelType w:val="hybridMultilevel"/>
+    <w:tmpl w:val="5C28E826"/>
+    <w:lvl w:ilvl="0" w:tplc="04090001">
+      <w:start w:val="1"/>
+      <w:numFmt w:val="bullet"/>
+      <w:lvlText w:val=""/>
+      <w:lvlJc w:val="left"/>
+      <w:pPr>
+        <w:ind w:left="1800" w:hanging="360"/>
+      </w:pPr>
+      <w:rPr>
+        <w:rFonts w:ascii="Symbol" w:hAnsi="Symbol" w:hint="default"/>
+      </w:rPr>
+    </w:lvl>
+    <w:lvl w:ilvl="1" w:tplc="04090003" w:tentative="1">
+      <w:start w:val="1"/>
+      <w:numFmt w:val="bullet"/>
+      <w:lvlText w:val="o"/>
+      <w:lvlJc w:val="left"/>
+      <w:pPr>
+        <w:ind w:left="2520" w:hanging="360"/>
+      </w:pPr>
+      <w:rPr>
+        <w:rFonts w:ascii="Courier New" w:hAnsi="Courier New" w:cs="Courier New" w:hint="default"/>
+      </w:rPr>
+    </w:lvl>
+    <w:lvl w:ilvl="2" w:tplc="04090005" w:tentative="1">
+      <w:start w:val="1"/>
+      <w:numFmt w:val="bullet"/>
+      <w:lvlText w:val=""/>
+      <w:lvlJc w:val="left"/>
+      <w:pPr>
+        <w:ind w:left="3240" w:hanging="360"/>
+      </w:pPr>
+      <w:rPr>
+        <w:rFonts w:ascii="Wingdings" w:hAnsi="Wingdings" w:hint="default"/>
+      </w:rPr>
+    </w:lvl>
+    <w:lvl w:ilvl="3" w:tplc="04090001" w:tentative="1">
+      <w:start w:val="1"/>
+      <w:numFmt w:val="bullet"/>
+      <w:lvlText w:val=""/>
+      <w:lvlJc w:val="left"/>
+      <w:pPr>
+        <w:ind w:left="3960" w:hanging="360"/>
+      </w:pPr>
+      <w:rPr>
+        <w:rFonts w:ascii="Symbol" w:hAnsi="Symbol" w:hint="default"/>
+      </w:rPr>
+    </w:lvl>
+    <w:lvl w:ilvl="4" w:tplc="04090003" w:tentative="1">
+      <w:start w:val="1"/>
+      <w:numFmt w:val="bullet"/>
+      <w:lvlText w:val="o"/>
+      <w:lvlJc w:val="left"/>
+      <w:pPr>
+        <w:ind w:left="4680" w:hanging="360"/>
+      </w:pPr>
+      <w:rPr>
+        <w:rFonts w:ascii="Courier New" w:hAnsi="Courier New" w:cs="Courier New" w:hint="default"/>
+      </w:rPr>
+    </w:lvl>
+    <w:lvl w:ilvl="5" w:tplc="04090005" w:tentative="1">
+      <w:start w:val="1"/>
+      <w:numFmt w:val="bullet"/>
+      <w:lvlText w:val=""/>
+      <w:lvlJc w:val="left"/>
+      <w:pPr>
+        <w:ind w:left="5400" w:hanging="360"/>
+      </w:pPr>
+      <w:rPr>
+        <w:rFonts w:ascii="Wingdings" w:hAnsi="Wingdings" w:hint="default"/>
+      </w:rPr>
+    </w:lvl>
+    <w:lvl w:ilvl="6" w:tplc="04090001" w:tentative="1">
+      <w:start w:val="1"/>
+      <w:numFmt w:val="bullet"/>
+      <w:lvlText w:val=""/>
+      <w:lvlJc w:val="left"/>
+      <w:pPr>
+        <w:ind w:left="6120" w:hanging="360"/>
+      </w:pPr>
+      <w:rPr>
+        <w:rFonts w:ascii="Symbol" w:hAnsi="Symbol" w:hint="default"/>
+      </w:rPr>
+    </w:lvl>
+    <w:lvl w:ilvl="7" w:tplc="04090003" w:tentative="1">
+      <w:start w:val="1"/>
+      <w:numFmt w:val="bullet"/>
+      <w:lvlText w:val="o"/>
+      <w:lvlJc w:val="left"/>
+      <w:pPr>
+        <w:ind w:left="6840" w:hanging="360"/>
+      </w:pPr>
+      <w:rPr>
+        <w:rFonts w:ascii="Courier New" w:hAnsi="Courier New" w:cs="Courier New" w:hint="default"/>
+      </w:rPr>
+    </w:lvl>
+    <w:lvl w:ilvl="8" w:tplc="04090005" w:tentative="1">
+      <w:start w:val="1"/>
+      <w:numFmt w:val="bullet"/>
+      <w:lvlText w:val=""/>
+      <w:lvlJc w:val="left"/>
+      <w:pPr>
+        <w:ind w:left="7560" w:hanging="360"/>
+      </w:pPr>
+      <w:rPr>
+        <w:rFonts w:ascii="Wingdings" w:hAnsi="Wingdings" w:hint="default"/>
+      </w:rPr>
+    </w:lvl>
+  </w:abstractNum>
+  <w:abstractNum w:abstractNumId="6">
     <w:nsid w:val="1F83253F"/>
     <w:multiLevelType w:val="hybridMultilevel"/>
     <w:tmpl w:val="51CA498A"/>
@@ -14533,7 +14315,7 @@
       </w:pPr>
     </w:lvl>
   </w:abstractNum>
-  <w:abstractNum w:abstractNumId="6">
+  <w:abstractNum w:abstractNumId="7">
     <w:nsid w:val="22A831E2"/>
     <w:multiLevelType w:val="hybridMultilevel"/>
     <w:tmpl w:val="741E094A"/>
@@ -14622,7 +14404,7 @@
       </w:pPr>
     </w:lvl>
   </w:abstractNum>
-  <w:abstractNum w:abstractNumId="7">
+  <w:abstractNum w:abstractNumId="8">
     <w:nsid w:val="24963CAE"/>
     <w:multiLevelType w:val="hybridMultilevel"/>
     <w:tmpl w:val="D8B2ADC0"/>
@@ -14711,7 +14493,7 @@
       </w:pPr>
     </w:lvl>
   </w:abstractNum>
-  <w:abstractNum w:abstractNumId="8">
+  <w:abstractNum w:abstractNumId="9">
     <w:nsid w:val="2B4F23CE"/>
     <w:multiLevelType w:val="hybridMultilevel"/>
     <w:tmpl w:val="0BB8EC58"/>
@@ -14800,7 +14582,7 @@
       </w:pPr>
     </w:lvl>
   </w:abstractNum>
-  <w:abstractNum w:abstractNumId="9">
+  <w:abstractNum w:abstractNumId="10">
     <w:nsid w:val="2D531494"/>
     <w:multiLevelType w:val="hybridMultilevel"/>
     <w:tmpl w:val="5C14C908"/>
@@ -14886,7 +14668,7 @@
       </w:pPr>
     </w:lvl>
   </w:abstractNum>
-  <w:abstractNum w:abstractNumId="10">
+  <w:abstractNum w:abstractNumId="11">
     <w:nsid w:val="32D42C36"/>
     <w:multiLevelType w:val="hybridMultilevel"/>
     <w:tmpl w:val="37E251E4"/>
@@ -14975,7 +14757,7 @@
       </w:pPr>
     </w:lvl>
   </w:abstractNum>
-  <w:abstractNum w:abstractNumId="11">
+  <w:abstractNum w:abstractNumId="12">
     <w:nsid w:val="3711559E"/>
     <w:multiLevelType w:val="hybridMultilevel"/>
     <w:tmpl w:val="CEC637C2"/>
@@ -15068,7 +14850,7 @@
       </w:pPr>
     </w:lvl>
   </w:abstractNum>
-  <w:abstractNum w:abstractNumId="12">
+  <w:abstractNum w:abstractNumId="13">
     <w:nsid w:val="37480629"/>
     <w:multiLevelType w:val="multilevel"/>
     <w:tmpl w:val="20DE443A"/>
@@ -15217,7 +14999,7 @@
       </w:rPr>
     </w:lvl>
   </w:abstractNum>
-  <w:abstractNum w:abstractNumId="13">
+  <w:abstractNum w:abstractNumId="14">
     <w:nsid w:val="3905321B"/>
     <w:multiLevelType w:val="hybridMultilevel"/>
     <w:tmpl w:val="DFA69AE0"/>
@@ -15306,7 +15088,7 @@
       </w:pPr>
     </w:lvl>
   </w:abstractNum>
-  <w:abstractNum w:abstractNumId="14">
+  <w:abstractNum w:abstractNumId="15">
     <w:nsid w:val="3A4B7F5C"/>
     <w:multiLevelType w:val="hybridMultilevel"/>
     <w:tmpl w:val="9E2EDCC8"/>
@@ -15395,7 +15177,7 @@
       </w:pPr>
     </w:lvl>
   </w:abstractNum>
-  <w:abstractNum w:abstractNumId="15">
+  <w:abstractNum w:abstractNumId="16">
     <w:nsid w:val="3BBA09A3"/>
     <w:multiLevelType w:val="hybridMultilevel"/>
     <w:tmpl w:val="24AAECF8"/>
@@ -15484,7 +15266,7 @@
       </w:pPr>
     </w:lvl>
   </w:abstractNum>
-  <w:abstractNum w:abstractNumId="16">
+  <w:abstractNum w:abstractNumId="17">
     <w:nsid w:val="41B213D3"/>
     <w:multiLevelType w:val="multilevel"/>
     <w:tmpl w:val="7008572E"/>
@@ -15633,7 +15415,7 @@
       </w:rPr>
     </w:lvl>
   </w:abstractNum>
-  <w:abstractNum w:abstractNumId="17">
+  <w:abstractNum w:abstractNumId="18">
     <w:nsid w:val="43CF314F"/>
     <w:multiLevelType w:val="hybridMultilevel"/>
     <w:tmpl w:val="CD78F6B8"/>
@@ -15722,7 +15504,7 @@
       </w:pPr>
     </w:lvl>
   </w:abstractNum>
-  <w:abstractNum w:abstractNumId="18">
+  <w:abstractNum w:abstractNumId="19">
     <w:nsid w:val="47943C35"/>
     <w:multiLevelType w:val="hybridMultilevel"/>
     <w:tmpl w:val="206AE49A"/>
@@ -15811,7 +15593,7 @@
       </w:pPr>
     </w:lvl>
   </w:abstractNum>
-  <w:abstractNum w:abstractNumId="19">
+  <w:abstractNum w:abstractNumId="20">
     <w:nsid w:val="4DA91D29"/>
     <w:multiLevelType w:val="multilevel"/>
     <w:tmpl w:val="BD2A755E"/>
@@ -15960,7 +15742,7 @@
       </w:rPr>
     </w:lvl>
   </w:abstractNum>
-  <w:abstractNum w:abstractNumId="20">
+  <w:abstractNum w:abstractNumId="21">
     <w:nsid w:val="50C97932"/>
     <w:multiLevelType w:val="hybridMultilevel"/>
     <w:tmpl w:val="6BB6A228"/>
@@ -16049,7 +15831,7 @@
       </w:pPr>
     </w:lvl>
   </w:abstractNum>
-  <w:abstractNum w:abstractNumId="21">
+  <w:abstractNum w:abstractNumId="22">
     <w:nsid w:val="55153BB0"/>
     <w:multiLevelType w:val="hybridMultilevel"/>
     <w:tmpl w:val="CAA48C6A"/>
@@ -16138,7 +15920,7 @@
       </w:pPr>
     </w:lvl>
   </w:abstractNum>
-  <w:abstractNum w:abstractNumId="22">
+  <w:abstractNum w:abstractNumId="23">
     <w:nsid w:val="57273DD2"/>
     <w:multiLevelType w:val="hybridMultilevel"/>
     <w:tmpl w:val="AA7A8DB6"/>
@@ -16227,10 +16009,10 @@
       </w:pPr>
     </w:lvl>
   </w:abstractNum>
-  <w:abstractNum w:abstractNumId="23">
+  <w:abstractNum w:abstractNumId="24">
     <w:nsid w:val="5AA35F73"/>
     <w:multiLevelType w:val="hybridMultilevel"/>
-    <w:tmpl w:val="BEE6F7BE"/>
+    <w:tmpl w:val="9686FD9E"/>
     <w:lvl w:ilvl="0" w:tplc="0409000F">
       <w:start w:val="1"/>
       <w:numFmt w:val="decimal"/>
@@ -16243,14 +16025,17 @@
         <w:rFonts w:hint="default"/>
       </w:rPr>
     </w:lvl>
-    <w:lvl w:ilvl="1" w:tplc="04090019" w:tentative="1">
-      <w:start w:val="1"/>
-      <w:numFmt w:val="lowerLetter"/>
-      <w:lvlText w:val="%2."/>
+    <w:lvl w:ilvl="1" w:tplc="04090001">
+      <w:start w:val="1"/>
+      <w:numFmt w:val="bullet"/>
+      <w:lvlText w:val=""/>
       <w:lvlJc w:val="left"/>
       <w:pPr>
         <w:ind w:left="1440" w:hanging="360"/>
       </w:pPr>
+      <w:rPr>
+        <w:rFonts w:ascii="Symbol" w:hAnsi="Symbol" w:hint="default"/>
+      </w:rPr>
     </w:lvl>
     <w:lvl w:ilvl="2" w:tplc="0409001B" w:tentative="1">
       <w:start w:val="1"/>
@@ -16316,7 +16101,7 @@
       </w:pPr>
     </w:lvl>
   </w:abstractNum>
-  <w:abstractNum w:abstractNumId="24">
+  <w:abstractNum w:abstractNumId="25">
     <w:nsid w:val="651E7D2E"/>
     <w:multiLevelType w:val="hybridMultilevel"/>
     <w:tmpl w:val="0B669CF8"/>
@@ -16405,7 +16190,7 @@
       </w:pPr>
     </w:lvl>
   </w:abstractNum>
-  <w:abstractNum w:abstractNumId="25">
+  <w:abstractNum w:abstractNumId="26">
     <w:nsid w:val="6A0D3703"/>
     <w:multiLevelType w:val="multilevel"/>
     <w:tmpl w:val="6A163EC0"/>
@@ -16554,7 +16339,7 @@
       </w:rPr>
     </w:lvl>
   </w:abstractNum>
-  <w:abstractNum w:abstractNumId="26">
+  <w:abstractNum w:abstractNumId="27">
     <w:nsid w:val="6C6C42AD"/>
     <w:multiLevelType w:val="hybridMultilevel"/>
     <w:tmpl w:val="F75A01D2"/>
@@ -16643,10 +16428,10 @@
       </w:pPr>
     </w:lvl>
   </w:abstractNum>
-  <w:abstractNum w:abstractNumId="27">
+  <w:abstractNum w:abstractNumId="28">
     <w:nsid w:val="6FC1218F"/>
     <w:multiLevelType w:val="hybridMultilevel"/>
-    <w:tmpl w:val="F322F0E4"/>
+    <w:tmpl w:val="D64A8960"/>
     <w:lvl w:ilvl="0" w:tplc="0409000F">
       <w:start w:val="1"/>
       <w:numFmt w:val="decimal"/>
@@ -16659,14 +16444,17 @@
         <w:rFonts w:hint="default"/>
       </w:rPr>
     </w:lvl>
-    <w:lvl w:ilvl="1" w:tplc="04090019" w:tentative="1">
-      <w:start w:val="1"/>
-      <w:numFmt w:val="lowerLetter"/>
-      <w:lvlText w:val="%2."/>
+    <w:lvl w:ilvl="1" w:tplc="04090001">
+      <w:start w:val="1"/>
+      <w:numFmt w:val="bullet"/>
+      <w:lvlText w:val=""/>
       <w:lvlJc w:val="left"/>
       <w:pPr>
         <w:ind w:left="1440" w:hanging="360"/>
       </w:pPr>
+      <w:rPr>
+        <w:rFonts w:ascii="Symbol" w:hAnsi="Symbol" w:hint="default"/>
+      </w:rPr>
     </w:lvl>
     <w:lvl w:ilvl="2" w:tplc="0409001B" w:tentative="1">
       <w:start w:val="1"/>
@@ -16732,7 +16520,7 @@
       </w:pPr>
     </w:lvl>
   </w:abstractNum>
-  <w:abstractNum w:abstractNumId="28">
+  <w:abstractNum w:abstractNumId="29">
     <w:nsid w:val="739A1FFA"/>
     <w:multiLevelType w:val="hybridMultilevel"/>
     <w:tmpl w:val="51E29EA0"/>
@@ -16821,7 +16609,7 @@
       </w:pPr>
     </w:lvl>
   </w:abstractNum>
-  <w:abstractNum w:abstractNumId="29">
+  <w:abstractNum w:abstractNumId="30">
     <w:nsid w:val="74A06455"/>
     <w:multiLevelType w:val="hybridMultilevel"/>
     <w:tmpl w:val="3C4471AC"/>
@@ -16910,7 +16698,7 @@
       </w:pPr>
     </w:lvl>
   </w:abstractNum>
-  <w:abstractNum w:abstractNumId="30">
+  <w:abstractNum w:abstractNumId="31">
     <w:nsid w:val="79E77214"/>
     <w:multiLevelType w:val="hybridMultilevel"/>
     <w:tmpl w:val="BF46663C"/>
@@ -16999,7 +16787,7 @@
       </w:pPr>
     </w:lvl>
   </w:abstractNum>
-  <w:abstractNum w:abstractNumId="31">
+  <w:abstractNum w:abstractNumId="32">
     <w:nsid w:val="7C297CDE"/>
     <w:multiLevelType w:val="hybridMultilevel"/>
     <w:tmpl w:val="A3800202"/>
@@ -17111,7 +16899,7 @@
       </w:rPr>
     </w:lvl>
   </w:abstractNum>
-  <w:abstractNum w:abstractNumId="32">
+  <w:abstractNum w:abstractNumId="33">
     <w:nsid w:val="7DBB53DB"/>
     <w:multiLevelType w:val="hybridMultilevel"/>
     <w:tmpl w:val="368C0BAC"/>
@@ -17201,82 +16989,82 @@
     </w:lvl>
   </w:abstractNum>
   <w:num w:numId="1">
-    <w:abstractNumId w:val="18"/>
+    <w:abstractNumId w:val="19"/>
   </w:num>
   <w:num w:numId="2">
-    <w:abstractNumId w:val="10"/>
+    <w:abstractNumId w:val="11"/>
   </w:num>
   <w:num w:numId="3">
-    <w:abstractNumId w:val="11"/>
+    <w:abstractNumId w:val="12"/>
   </w:num>
   <w:num w:numId="4">
     <w:abstractNumId w:val="0"/>
   </w:num>
   <w:num w:numId="5">
-    <w:abstractNumId w:val="24"/>
+    <w:abstractNumId w:val="25"/>
   </w:num>
   <w:num w:numId="6">
-    <w:abstractNumId w:val="15"/>
+    <w:abstractNumId w:val="16"/>
   </w:num>
   <w:num w:numId="7">
     <w:abstractNumId w:val="3"/>
   </w:num>
   <w:num w:numId="8">
-    <w:abstractNumId w:val="28"/>
+    <w:abstractNumId w:val="29"/>
   </w:num>
   <w:num w:numId="9">
+    <w:abstractNumId w:val="7"/>
+  </w:num>
+  <w:num w:numId="10">
+    <w:abstractNumId w:val="8"/>
+  </w:num>
+  <w:num w:numId="11">
+    <w:abstractNumId w:val="33"/>
+  </w:num>
+  <w:num w:numId="12">
+    <w:abstractNumId w:val="23"/>
+  </w:num>
+  <w:num w:numId="13">
+    <w:abstractNumId w:val="22"/>
+  </w:num>
+  <w:num w:numId="14">
     <w:abstractNumId w:val="6"/>
   </w:num>
-  <w:num w:numId="10">
-    <w:abstractNumId w:val="7"/>
-  </w:num>
-  <w:num w:numId="11">
-    <w:abstractNumId w:val="32"/>
-  </w:num>
-  <w:num w:numId="12">
-    <w:abstractNumId w:val="22"/>
-  </w:num>
-  <w:num w:numId="13">
-    <w:abstractNumId w:val="21"/>
-  </w:num>
-  <w:num w:numId="14">
-    <w:abstractNumId w:val="5"/>
-  </w:num>
   <w:num w:numId="15">
-    <w:abstractNumId w:val="29"/>
+    <w:abstractNumId w:val="30"/>
   </w:num>
   <w:num w:numId="16">
     <w:abstractNumId w:val="4"/>
   </w:num>
   <w:num w:numId="17">
-    <w:abstractNumId w:val="30"/>
+    <w:abstractNumId w:val="31"/>
   </w:num>
   <w:num w:numId="18">
-    <w:abstractNumId w:val="13"/>
+    <w:abstractNumId w:val="14"/>
   </w:num>
   <w:num w:numId="19">
-    <w:abstractNumId w:val="27"/>
+    <w:abstractNumId w:val="28"/>
   </w:num>
   <w:num w:numId="20">
-    <w:abstractNumId w:val="23"/>
+    <w:abstractNumId w:val="24"/>
   </w:num>
   <w:num w:numId="21">
-    <w:abstractNumId w:val="8"/>
+    <w:abstractNumId w:val="9"/>
   </w:num>
   <w:num w:numId="22">
-    <w:abstractNumId w:val="9"/>
+    <w:abstractNumId w:val="10"/>
   </w:num>
   <w:num w:numId="23">
     <w:abstractNumId w:val="2"/>
   </w:num>
   <w:num w:numId="24">
-    <w:abstractNumId w:val="26"/>
+    <w:abstractNumId w:val="27"/>
   </w:num>
   <w:num w:numId="25">
-    <w:abstractNumId w:val="17"/>
+    <w:abstractNumId w:val="18"/>
   </w:num>
   <w:num w:numId="26">
-    <w:abstractNumId w:val="18"/>
+    <w:abstractNumId w:val="19"/>
     <w:lvlOverride w:ilvl="0">
       <w:startOverride w:val="1"/>
     </w:lvlOverride>
@@ -17306,7 +17094,7 @@
     </w:lvlOverride>
   </w:num>
   <w:num w:numId="27">
-    <w:abstractNumId w:val="10"/>
+    <w:abstractNumId w:val="11"/>
     <w:lvlOverride w:ilvl="0">
       <w:startOverride w:val="1"/>
     </w:lvlOverride>
@@ -17336,7 +17124,7 @@
     </w:lvlOverride>
   </w:num>
   <w:num w:numId="28">
-    <w:abstractNumId w:val="11"/>
+    <w:abstractNumId w:val="12"/>
     <w:lvlOverride w:ilvl="0">
       <w:startOverride w:val="1"/>
     </w:lvlOverride>
@@ -17396,7 +17184,7 @@
     </w:lvlOverride>
   </w:num>
   <w:num w:numId="30">
-    <w:abstractNumId w:val="24"/>
+    <w:abstractNumId w:val="25"/>
     <w:lvlOverride w:ilvl="0">
       <w:startOverride w:val="1"/>
     </w:lvlOverride>
@@ -17426,7 +17214,7 @@
     </w:lvlOverride>
   </w:num>
   <w:num w:numId="31">
-    <w:abstractNumId w:val="15"/>
+    <w:abstractNumId w:val="16"/>
     <w:lvlOverride w:ilvl="0">
       <w:startOverride w:val="1"/>
     </w:lvlOverride>
@@ -17486,7 +17274,7 @@
     </w:lvlOverride>
   </w:num>
   <w:num w:numId="33">
-    <w:abstractNumId w:val="28"/>
+    <w:abstractNumId w:val="29"/>
     <w:lvlOverride w:ilvl="0">
       <w:startOverride w:val="1"/>
     </w:lvlOverride>
@@ -17516,7 +17304,7 @@
     </w:lvlOverride>
   </w:num>
   <w:num w:numId="34">
-    <w:abstractNumId w:val="6"/>
+    <w:abstractNumId w:val="7"/>
     <w:lvlOverride w:ilvl="0">
       <w:startOverride w:val="1"/>
     </w:lvlOverride>
@@ -17546,7 +17334,7 @@
     </w:lvlOverride>
   </w:num>
   <w:num w:numId="35">
-    <w:abstractNumId w:val="7"/>
+    <w:abstractNumId w:val="8"/>
     <w:lvlOverride w:ilvl="0">
       <w:startOverride w:val="1"/>
     </w:lvlOverride>
@@ -17576,28 +17364,31 @@
     </w:lvlOverride>
   </w:num>
   <w:num w:numId="36">
-    <w:abstractNumId w:val="31"/>
+    <w:abstractNumId w:val="32"/>
   </w:num>
   <w:num w:numId="37">
-    <w:abstractNumId w:val="20"/>
+    <w:abstractNumId w:val="21"/>
   </w:num>
   <w:num w:numId="38">
-    <w:abstractNumId w:val="12"/>
+    <w:abstractNumId w:val="13"/>
   </w:num>
   <w:num w:numId="39">
-    <w:abstractNumId w:val="25"/>
+    <w:abstractNumId w:val="26"/>
   </w:num>
   <w:num w:numId="40">
-    <w:abstractNumId w:val="16"/>
+    <w:abstractNumId w:val="17"/>
   </w:num>
   <w:num w:numId="41">
-    <w:abstractNumId w:val="19"/>
+    <w:abstractNumId w:val="20"/>
   </w:num>
   <w:num w:numId="42">
     <w:abstractNumId w:val="1"/>
   </w:num>
   <w:num w:numId="43">
-    <w:abstractNumId w:val="14"/>
+    <w:abstractNumId w:val="15"/>
+  </w:num>
+  <w:num w:numId="44">
+    <w:abstractNumId w:val="5"/>
   </w:num>
 </w:numbering>
 </file>

</xml_diff>

<commit_message>
Added Stations of the cross
</commit_message>
<xml_diff>
--- a/Theology 2, 4-6.docx
+++ b/Theology 2, 4-6.docx
@@ -96,8 +96,44 @@
         <w:rPr>
           <w:iCs/>
         </w:rPr>
-        <w:t>Jerusalem loses its place as the administrative capital to Caesarea Palaestina. John the Baptist is born in Ein Kerem</w:t>
-      </w:r>
+        <w:t xml:space="preserve">Jerusalem loses its place as the administrative capital to Caesarea </w:t>
+      </w:r>
+      <w:proofErr w:type="spellStart"/>
+      <w:r>
+        <w:rPr>
+          <w:iCs/>
+        </w:rPr>
+        <w:t>Palaestina</w:t>
+      </w:r>
+      <w:proofErr w:type="spellEnd"/>
+      <w:r>
+        <w:rPr>
+          <w:iCs/>
+        </w:rPr>
+        <w:t xml:space="preserve">. John the Baptist is born in </w:t>
+      </w:r>
+      <w:proofErr w:type="spellStart"/>
+      <w:r>
+        <w:rPr>
+          <w:iCs/>
+        </w:rPr>
+        <w:t>Ein</w:t>
+      </w:r>
+      <w:proofErr w:type="spellEnd"/>
+      <w:r>
+        <w:rPr>
+          <w:iCs/>
+        </w:rPr>
+        <w:t xml:space="preserve"> </w:t>
+      </w:r>
+      <w:proofErr w:type="spellStart"/>
+      <w:r>
+        <w:rPr>
+          <w:iCs/>
+        </w:rPr>
+        <w:t>Kerem</w:t>
+      </w:r>
+      <w:proofErr w:type="spellEnd"/>
       <w:r>
         <w:rPr>
           <w:iCs/>
@@ -245,7 +281,21 @@
         <w:rPr>
           <w:i/>
         </w:rPr>
-        <w:t>is a saviour or liberator of a group of people in Abrahamic religion.</w:t>
+        <w:t xml:space="preserve">is a </w:t>
+      </w:r>
+      <w:proofErr w:type="spellStart"/>
+      <w:r>
+        <w:rPr>
+          <w:i/>
+        </w:rPr>
+        <w:t>saviour</w:t>
+      </w:r>
+      <w:proofErr w:type="spellEnd"/>
+      <w:r>
+        <w:rPr>
+          <w:i/>
+        </w:rPr>
+        <w:t xml:space="preserve"> or liberator of a group of people in Abrahamic religion.</w:t>
       </w:r>
     </w:p>
     <w:p>
@@ -357,6 +407,7 @@
         </w:rPr>
         <w:t xml:space="preserve">Nathan (Hebrew: </w:t>
       </w:r>
+      <w:proofErr w:type="spellStart"/>
       <w:r>
         <w:rPr>
           <w:rFonts w:ascii="Arial" w:hAnsi="Arial" w:cs="Arial"/>
@@ -364,11 +415,110 @@
         </w:rPr>
         <w:t>נתן</w:t>
       </w:r>
+      <w:proofErr w:type="spellEnd"/>
       <w:r>
         <w:rPr>
           <w:i/>
         </w:rPr>
-        <w:t>, Modern: Natan, Tiberian: Nāṯān) was the third of four sons born to King David and Bathsheba in Jerusalem. He was a younger brother of Shammuah (sometimes referred to as Shammua or Shimea), Shobab, and Solomon. Although Nathan is the third son raised by David and Bathsheba, he is the fourth born to Bathsheba.</w:t>
+        <w:t xml:space="preserve">, Modern: </w:t>
+      </w:r>
+      <w:proofErr w:type="spellStart"/>
+      <w:r>
+        <w:rPr>
+          <w:i/>
+        </w:rPr>
+        <w:t>Natan</w:t>
+      </w:r>
+      <w:proofErr w:type="spellEnd"/>
+      <w:r>
+        <w:rPr>
+          <w:i/>
+        </w:rPr>
+        <w:t xml:space="preserve">, </w:t>
+      </w:r>
+      <w:proofErr w:type="spellStart"/>
+      <w:r>
+        <w:rPr>
+          <w:i/>
+        </w:rPr>
+        <w:t>Tiberian</w:t>
+      </w:r>
+      <w:proofErr w:type="spellEnd"/>
+      <w:r>
+        <w:rPr>
+          <w:i/>
+        </w:rPr>
+        <w:t xml:space="preserve">: </w:t>
+      </w:r>
+      <w:proofErr w:type="spellStart"/>
+      <w:r>
+        <w:rPr>
+          <w:i/>
+        </w:rPr>
+        <w:t>Nāṯān</w:t>
+      </w:r>
+      <w:proofErr w:type="spellEnd"/>
+      <w:r>
+        <w:rPr>
+          <w:i/>
+        </w:rPr>
+        <w:t xml:space="preserve">) was the third of four sons born to King David and Bathsheba in Jerusalem. He was a younger brother of </w:t>
+      </w:r>
+      <w:proofErr w:type="spellStart"/>
+      <w:r>
+        <w:rPr>
+          <w:i/>
+        </w:rPr>
+        <w:t>Shammuah</w:t>
+      </w:r>
+      <w:proofErr w:type="spellEnd"/>
+      <w:r>
+        <w:rPr>
+          <w:i/>
+        </w:rPr>
+        <w:t xml:space="preserve"> (sometimes referred to as </w:t>
+      </w:r>
+      <w:proofErr w:type="spellStart"/>
+      <w:r>
+        <w:rPr>
+          <w:i/>
+        </w:rPr>
+        <w:t>Shammua</w:t>
+      </w:r>
+      <w:proofErr w:type="spellEnd"/>
+      <w:r>
+        <w:rPr>
+          <w:i/>
+        </w:rPr>
+        <w:t xml:space="preserve"> or </w:t>
+      </w:r>
+      <w:proofErr w:type="spellStart"/>
+      <w:r>
+        <w:rPr>
+          <w:i/>
+        </w:rPr>
+        <w:t>Shimea</w:t>
+      </w:r>
+      <w:proofErr w:type="spellEnd"/>
+      <w:r>
+        <w:rPr>
+          <w:i/>
+        </w:rPr>
+        <w:t xml:space="preserve">), </w:t>
+      </w:r>
+      <w:proofErr w:type="spellStart"/>
+      <w:r>
+        <w:rPr>
+          <w:i/>
+        </w:rPr>
+        <w:t>Shobab</w:t>
+      </w:r>
+      <w:proofErr w:type="spellEnd"/>
+      <w:r>
+        <w:rPr>
+          <w:i/>
+        </w:rPr>
+        <w:t>, and Solomon. Although Nathan is the third son raised by David and Bathsheba, he is the fourth born to Bathsheba.</w:t>
       </w:r>
     </w:p>
     <w:p>
@@ -394,7 +544,21 @@
         <w:rPr>
           <w:i/>
         </w:rPr>
-        <w:t>In Christology, the Logos (Greek: Λόγος, lit. ''Word", "Discourse", or "Reason'') is a name or title of Jesus Christ, derived from the prologue to the Gospel of John (c 100) "In the beginning was the Word, and the Word was with God, and the Word was God", as well as in the Book of Revelation (c 85), "And he was clothed with a vesture dipped in blood: and his name is called The Word of God."</w:t>
+        <w:t xml:space="preserve">In Christology, the Logos (Greek: </w:t>
+      </w:r>
+      <w:proofErr w:type="spellStart"/>
+      <w:r>
+        <w:rPr>
+          <w:i/>
+        </w:rPr>
+        <w:t>Λόγος</w:t>
+      </w:r>
+      <w:proofErr w:type="spellEnd"/>
+      <w:r>
+        <w:rPr>
+          <w:i/>
+        </w:rPr>
+        <w:t>, lit. ''Word", "Discourse", or "Reason'') is a name or title of Jesus Christ, derived from the prologue to the Gospel of John (c 100) "In the beginning was the Word, and the Word was with God, and the Word was God", as well as in the Book of Revelation (c 85), "And he was clothed with a vesture dipped in blood: and his name is called The Word of God."</w:t>
       </w:r>
     </w:p>
     <w:p>
@@ -420,7 +584,91 @@
         <w:rPr>
           <w:i/>
         </w:rPr>
-        <w:t>Lamb of God (Greek: ἈμνὸςτοῦΘεοῦ, romanized: AmnòstoûTheoû; Latin: Agnus Deī [ˈaɲusˈde.i]) is a title for Jesus that appears in the Gospel of John. It appears at John 1:29, where John the Baptist sees Jesus and exclaims, "Behold the Lamb of God who takes away the sin of the world." It appears again in John 1:36.</w:t>
+        <w:t xml:space="preserve">Lamb of God (Greek: </w:t>
+      </w:r>
+      <w:proofErr w:type="spellStart"/>
+      <w:r>
+        <w:rPr>
+          <w:i/>
+        </w:rPr>
+        <w:t>ἈμνὸςτοῦΘεοῦ</w:t>
+      </w:r>
+      <w:proofErr w:type="spellEnd"/>
+      <w:r>
+        <w:rPr>
+          <w:i/>
+        </w:rPr>
+        <w:t xml:space="preserve">, </w:t>
+      </w:r>
+      <w:proofErr w:type="spellStart"/>
+      <w:r>
+        <w:rPr>
+          <w:i/>
+        </w:rPr>
+        <w:t>romanized</w:t>
+      </w:r>
+      <w:proofErr w:type="spellEnd"/>
+      <w:r>
+        <w:rPr>
+          <w:i/>
+        </w:rPr>
+        <w:t xml:space="preserve">: </w:t>
+      </w:r>
+      <w:proofErr w:type="spellStart"/>
+      <w:r>
+        <w:rPr>
+          <w:i/>
+        </w:rPr>
+        <w:t>AmnòstoûTheoû</w:t>
+      </w:r>
+      <w:proofErr w:type="spellEnd"/>
+      <w:r>
+        <w:rPr>
+          <w:i/>
+        </w:rPr>
+        <w:t xml:space="preserve">; Latin: </w:t>
+      </w:r>
+      <w:proofErr w:type="spellStart"/>
+      <w:r>
+        <w:rPr>
+          <w:i/>
+        </w:rPr>
+        <w:t>Agnus</w:t>
+      </w:r>
+      <w:proofErr w:type="spellEnd"/>
+      <w:r>
+        <w:rPr>
+          <w:i/>
+        </w:rPr>
+        <w:t xml:space="preserve"> </w:t>
+      </w:r>
+      <w:proofErr w:type="spellStart"/>
+      <w:r>
+        <w:rPr>
+          <w:i/>
+        </w:rPr>
+        <w:t>Deī</w:t>
+      </w:r>
+      <w:proofErr w:type="spellEnd"/>
+      <w:r>
+        <w:rPr>
+          <w:i/>
+        </w:rPr>
+        <w:t xml:space="preserve"> [ˈ</w:t>
+      </w:r>
+      <w:proofErr w:type="spellStart"/>
+      <w:r>
+        <w:rPr>
+          <w:i/>
+        </w:rPr>
+        <w:t>aɲusˈde.i</w:t>
+      </w:r>
+      <w:proofErr w:type="spellEnd"/>
+      <w:r>
+        <w:rPr>
+          <w:i/>
+        </w:rPr>
+        <w:t>]) is a title for Jesus that appears in the Gospel of John. It appears at John 1:29, where John the Baptist sees Jesus and exclaims, "Behold the Lamb of God who takes away the sin of the world." It appears again in John 1:36.</w:t>
       </w:r>
     </w:p>
     <w:p>
@@ -447,7 +695,21 @@
         <w:rPr>
           <w:i/>
         </w:rPr>
-        <w:t>The Servant songs (also called the Servant poems or the Songs of the Suffering Servant) are four songs in the Book of Isaiah in the Hebrew Bible, which include Isaiah 42:1-4; Isaiah 49:1-6; Isaiah 50:4-7; and Isaiah 52:13-53:12. They were first identified by Bernhard Duhm in his 1892 commentary on Isaiah.</w:t>
+        <w:t xml:space="preserve">The Servant songs (also called the Servant poems or the Songs of the Suffering Servant) are four songs in the Book of Isaiah in the Hebrew Bible, which include Isaiah 42:1-4; Isaiah 49:1-6; Isaiah 50:4-7; and Isaiah 52:13-53:12. They were first identified by Bernhard </w:t>
+      </w:r>
+      <w:proofErr w:type="spellStart"/>
+      <w:r>
+        <w:rPr>
+          <w:i/>
+        </w:rPr>
+        <w:t>Duhm</w:t>
+      </w:r>
+      <w:proofErr w:type="spellEnd"/>
+      <w:r>
+        <w:rPr>
+          <w:i/>
+        </w:rPr>
+        <w:t xml:space="preserve"> in his 1892 commentary on Isaiah.</w:t>
       </w:r>
     </w:p>
     <w:p>
@@ -918,7 +1180,31 @@
         </w:rPr>
       </w:pPr>
       <w:r>
-        <w:t>The Prologue to John’s Gospel (1:1-18) presents Jesus as the Lovgo" become flesh (1:14). John begins his Gospel with an affirmation of Jesus’ preexistence and full deity, which climaxes in John 20:28 with Thomas’ confession “My Lord and my God!” The non-predicated ejgweijmi sayings in the Fourth Gospel as allusions to Exod 3:14 also point to Jesus’ deity (John 8:24, 28, 58). Compare Mark who begins his Gospel with Jesus’ baptism and Matthew and Luke who begin theirs with Jesus’ birth. John begins with eternity past (“In the beginning the Word already was…”).</w:t>
+        <w:t xml:space="preserve">The Prologue to John’s Gospel (1:1-18) presents Jesus as the </w:t>
+      </w:r>
+      <w:proofErr w:type="spellStart"/>
+      <w:r>
+        <w:t>Lovgo</w:t>
+      </w:r>
+      <w:proofErr w:type="spellEnd"/>
+      <w:r>
+        <w:t xml:space="preserve">" become flesh (1:14). John begins his Gospel with an affirmation of Jesus’ preexistence and full deity, which climaxes in John 20:28 with Thomas’ confession “My Lord and my God!” The non-predicated </w:t>
+      </w:r>
+      <w:proofErr w:type="spellStart"/>
+      <w:r>
+        <w:t>ejgweijmi</w:t>
+      </w:r>
+      <w:proofErr w:type="spellEnd"/>
+      <w:r>
+        <w:t xml:space="preserve"> sayings in the Fourth Gospel as allusions to </w:t>
+      </w:r>
+      <w:proofErr w:type="spellStart"/>
+      <w:r>
+        <w:t>Exod</w:t>
+      </w:r>
+      <w:proofErr w:type="spellEnd"/>
+      <w:r>
+        <w:t xml:space="preserve"> 3:14 also point to Jesus’ deity (John 8:24, 28, 58). Compare Mark who begins his Gospel with Jesus’ baptism and Matthew and Luke who begin theirs with Jesus’ birth. John begins with eternity past (“In the beginning the Word already was…”).</w:t>
       </w:r>
     </w:p>
     <w:p>
@@ -1081,7 +1367,23 @@
           <w:rFonts w:cstheme="minorHAnsi"/>
           <w:shd w:val="clear" w:color="auto" w:fill="FFFFFF"/>
         </w:rPr>
-        <w:t>A parable is a story about a familiar subject to teach an important moral lesson. The root meaning of the word parable means a placing side by side for the sake of comparison. The Gospel writer generally identifies a narrative with a spiritual meaning by specifically calling the lesson a παραβολή or parable.</w:t>
+        <w:t xml:space="preserve">A parable is a story about a familiar subject to teach an important moral lesson. The root meaning of the word parable means a placing side by side for the sake of comparison. The Gospel writer generally identifies a narrative with a spiritual meaning by specifically calling the lesson a </w:t>
+      </w:r>
+      <w:proofErr w:type="spellStart"/>
+      <w:r>
+        <w:rPr>
+          <w:rFonts w:cstheme="minorHAnsi"/>
+          <w:shd w:val="clear" w:color="auto" w:fill="FFFFFF"/>
+        </w:rPr>
+        <w:t>παραβολή</w:t>
+      </w:r>
+      <w:proofErr w:type="spellEnd"/>
+      <w:r>
+        <w:rPr>
+          <w:rFonts w:cstheme="minorHAnsi"/>
+          <w:shd w:val="clear" w:color="auto" w:fill="FFFFFF"/>
+        </w:rPr>
+        <w:t xml:space="preserve"> or parable.</w:t>
       </w:r>
     </w:p>
     <w:p>
@@ -5850,7 +6152,25 @@
                 <w:szCs w:val="24"/>
               </w:rPr>
               <w:lastRenderedPageBreak/>
-              <w:t>Cure of Syro-Phoenician's Daughter</w:t>
+              <w:t xml:space="preserve">Cure of </w:t>
+            </w:r>
+            <w:proofErr w:type="spellStart"/>
+            <w:r>
+              <w:rPr>
+                <w:rFonts w:eastAsia="Times New Roman" w:cstheme="minorHAnsi"/>
+                <w:sz w:val="24"/>
+                <w:szCs w:val="24"/>
+              </w:rPr>
+              <w:t>Syro</w:t>
+            </w:r>
+            <w:proofErr w:type="spellEnd"/>
+            <w:r>
+              <w:rPr>
+                <w:rFonts w:eastAsia="Times New Roman" w:cstheme="minorHAnsi"/>
+                <w:sz w:val="24"/>
+                <w:szCs w:val="24"/>
+              </w:rPr>
+              <w:t>-Phoenician's Daughter</w:t>
             </w:r>
           </w:p>
         </w:tc>
@@ -8252,7 +8572,7 @@
             <w:pPr>
               <w:pStyle w:val="ListParagraph"/>
               <w:spacing w:line="256" w:lineRule="auto"/>
-              <w:ind w:left="0"/>
+              <w:ind w:left="144"/>
               <w:jc w:val="center"/>
               <w:rPr>
                 <w:rStyle w:val="Hyperlink"/>
@@ -8271,6 +8591,83 @@
                 <w:u w:val="none"/>
               </w:rPr>
               <w:t>REFLECTION</w:t>
+            </w:r>
+          </w:p>
+          <w:p>
+            <w:pPr>
+              <w:pStyle w:val="ListParagraph"/>
+              <w:spacing w:line="256" w:lineRule="auto"/>
+              <w:ind w:left="144"/>
+              <w:jc w:val="center"/>
+              <w:rPr>
+                <w:rStyle w:val="Hyperlink"/>
+                <w:bCs/>
+                <w:color w:val="auto"/>
+                <w:u w:val="none"/>
+              </w:rPr>
+            </w:pPr>
+            <w:r>
+              <w:rPr>
+                <w:rStyle w:val="Hyperlink"/>
+                <w:bCs/>
+                <w:color w:val="auto"/>
+                <w:u w:val="none"/>
+              </w:rPr>
+              <w:t>Jesus stands before Pilate, accused of crimes he hasn’t</w:t>
+            </w:r>
+            <w:r>
+              <w:rPr>
+                <w:rStyle w:val="Hyperlink"/>
+                <w:bCs/>
+                <w:color w:val="auto"/>
+                <w:u w:val="none"/>
+              </w:rPr>
+              <w:t xml:space="preserve"> </w:t>
+            </w:r>
+            <w:r>
+              <w:rPr>
+                <w:rStyle w:val="Hyperlink"/>
+                <w:bCs/>
+                <w:color w:val="auto"/>
+                <w:u w:val="none"/>
+              </w:rPr>
+              <w:t>committed, and He Who is Without Sin mutely accepts the blame for the</w:t>
+            </w:r>
+            <w:r>
+              <w:rPr>
+                <w:rStyle w:val="Hyperlink"/>
+                <w:bCs/>
+                <w:color w:val="auto"/>
+                <w:u w:val="none"/>
+              </w:rPr>
+              <w:t xml:space="preserve"> </w:t>
+            </w:r>
+            <w:r>
+              <w:rPr>
+                <w:rStyle w:val="Hyperlink"/>
+                <w:bCs/>
+                <w:color w:val="auto"/>
+                <w:u w:val="none"/>
+              </w:rPr>
+              <w:t>sin of all. Trust allows for this, Jesus’ full trust in God’s plan—the promise of resurrection and salvation.</w:t>
+            </w:r>
+            <w:r>
+              <w:rPr>
+                <w:rStyle w:val="Hyperlink"/>
+                <w:bCs/>
+                <w:color w:val="auto"/>
+                <w:u w:val="none"/>
+              </w:rPr>
+              <w:t xml:space="preserve"> </w:t>
+            </w:r>
+            <w:r>
+              <w:rPr>
+                <w:rStyle w:val="Hyperlink"/>
+                <w:bCs/>
+                <w:color w:val="auto"/>
+                <w:u w:val="none"/>
+              </w:rPr>
+              <w:t>This was the light that led him through the darkness.</w:t>
             </w:r>
           </w:p>
         </w:tc>
@@ -8417,7 +8814,7 @@
             <w:pPr>
               <w:pStyle w:val="ListParagraph"/>
               <w:spacing w:line="256" w:lineRule="auto"/>
-              <w:ind w:left="0"/>
+              <w:ind w:left="144"/>
               <w:jc w:val="center"/>
               <w:rPr>
                 <w:rStyle w:val="Hyperlink"/>
@@ -8437,6 +8834,85 @@
               </w:rPr>
               <w:lastRenderedPageBreak/>
               <w:t>REFLECTION</w:t>
+            </w:r>
+          </w:p>
+          <w:p>
+            <w:pPr>
+              <w:pStyle w:val="ListParagraph"/>
+              <w:spacing w:line="256" w:lineRule="auto"/>
+              <w:ind w:left="144"/>
+              <w:jc w:val="center"/>
+              <w:rPr>
+                <w:rStyle w:val="Hyperlink"/>
+                <w:bCs/>
+                <w:color w:val="auto"/>
+                <w:u w:val="none"/>
+              </w:rPr>
+            </w:pPr>
+            <w:r>
+              <w:rPr>
+                <w:rStyle w:val="Hyperlink"/>
+                <w:bCs/>
+                <w:color w:val="auto"/>
+                <w:u w:val="none"/>
+              </w:rPr>
+              <w:t>Scholars generally agree that Jesus carried the horizontal</w:t>
+            </w:r>
+            <w:r>
+              <w:rPr>
+                <w:rStyle w:val="Hyperlink"/>
+                <w:bCs/>
+                <w:color w:val="auto"/>
+                <w:u w:val="none"/>
+              </w:rPr>
+              <w:t xml:space="preserve"> </w:t>
+            </w:r>
+            <w:r>
+              <w:rPr>
+                <w:rStyle w:val="Hyperlink"/>
+                <w:bCs/>
+                <w:color w:val="auto"/>
+                <w:u w:val="none"/>
+              </w:rPr>
+              <w:t>beam of the cross, which weighed about 125 pounds. We can only</w:t>
+            </w:r>
+            <w:r>
+              <w:rPr>
+                <w:rStyle w:val="Hyperlink"/>
+                <w:bCs/>
+                <w:color w:val="auto"/>
+                <w:u w:val="none"/>
+              </w:rPr>
+              <w:t xml:space="preserve"> </w:t>
+            </w:r>
+            <w:r>
+              <w:rPr>
+                <w:rStyle w:val="Hyperlink"/>
+                <w:bCs/>
+                <w:color w:val="auto"/>
+                <w:u w:val="none"/>
+              </w:rPr>
+              <w:t xml:space="preserve">imagine the pain he endured as he walked, the beam chafing his </w:t>
+            </w:r>
+            <w:proofErr w:type="spellStart"/>
+            <w:r>
+              <w:rPr>
+                <w:rStyle w:val="Hyperlink"/>
+                <w:bCs/>
+                <w:color w:val="auto"/>
+                <w:u w:val="none"/>
+              </w:rPr>
+              <w:t>fleshtorn</w:t>
+            </w:r>
+            <w:proofErr w:type="spellEnd"/>
+            <w:r>
+              <w:rPr>
+                <w:rStyle w:val="Hyperlink"/>
+                <w:bCs/>
+                <w:color w:val="auto"/>
+                <w:u w:val="none"/>
+              </w:rPr>
+              <w:t xml:space="preserve"> back. Steadfast acceptance of God’s will allowed him to put on foot in front of the other.</w:t>
             </w:r>
           </w:p>
         </w:tc>
@@ -8605,7 +9081,7 @@
             <w:pPr>
               <w:pStyle w:val="ListParagraph"/>
               <w:spacing w:line="256" w:lineRule="auto"/>
-              <w:ind w:left="0"/>
+              <w:ind w:left="144"/>
               <w:jc w:val="center"/>
               <w:rPr>
                 <w:rStyle w:val="Hyperlink"/>
@@ -8624,6 +9100,173 @@
                 <w:u w:val="none"/>
               </w:rPr>
               <w:t>REFLECTION</w:t>
+            </w:r>
+          </w:p>
+          <w:p>
+            <w:pPr>
+              <w:pStyle w:val="ListParagraph"/>
+              <w:spacing w:line="256" w:lineRule="auto"/>
+              <w:ind w:left="144"/>
+              <w:jc w:val="center"/>
+              <w:rPr>
+                <w:rStyle w:val="Hyperlink"/>
+                <w:bCs/>
+                <w:color w:val="auto"/>
+                <w:u w:val="none"/>
+              </w:rPr>
+            </w:pPr>
+            <w:r>
+              <w:rPr>
+                <w:rStyle w:val="Hyperlink"/>
+                <w:bCs/>
+                <w:color w:val="auto"/>
+                <w:u w:val="none"/>
+              </w:rPr>
+              <w:t>At the time of Jesus’ death, crucifixion was the</w:t>
+            </w:r>
+            <w:r>
+              <w:rPr>
+                <w:rStyle w:val="Hyperlink"/>
+                <w:bCs/>
+                <w:color w:val="auto"/>
+                <w:u w:val="none"/>
+              </w:rPr>
+              <w:t xml:space="preserve"> </w:t>
+            </w:r>
+            <w:r>
+              <w:rPr>
+                <w:rStyle w:val="Hyperlink"/>
+                <w:bCs/>
+                <w:color w:val="auto"/>
+                <w:u w:val="none"/>
+              </w:rPr>
+              <w:t xml:space="preserve">punishment reserved for the </w:t>
+            </w:r>
+            <w:r>
+              <w:rPr>
+                <w:rStyle w:val="Hyperlink"/>
+                <w:bCs/>
+                <w:color w:val="auto"/>
+                <w:u w:val="none"/>
+              </w:rPr>
+              <w:t>l</w:t>
+            </w:r>
+            <w:r>
+              <w:rPr>
+                <w:rStyle w:val="Hyperlink"/>
+                <w:bCs/>
+                <w:color w:val="auto"/>
+                <w:u w:val="none"/>
+              </w:rPr>
+              <w:t>owest of society’s low, the</w:t>
+            </w:r>
+            <w:r>
+              <w:rPr>
+                <w:rStyle w:val="Hyperlink"/>
+                <w:bCs/>
+                <w:color w:val="auto"/>
+                <w:u w:val="none"/>
+              </w:rPr>
+              <w:t xml:space="preserve"> </w:t>
+            </w:r>
+            <w:r>
+              <w:rPr>
+                <w:rStyle w:val="Hyperlink"/>
+                <w:bCs/>
+                <w:color w:val="auto"/>
+                <w:u w:val="none"/>
+              </w:rPr>
+              <w:t>prevailing method employed to publicly dishonor a person.</w:t>
+            </w:r>
+            <w:r>
+              <w:rPr>
+                <w:rStyle w:val="Hyperlink"/>
+                <w:bCs/>
+                <w:color w:val="auto"/>
+                <w:u w:val="none"/>
+              </w:rPr>
+              <w:t xml:space="preserve"> </w:t>
+            </w:r>
+            <w:r>
+              <w:rPr>
+                <w:rStyle w:val="Hyperlink"/>
+                <w:bCs/>
+                <w:color w:val="auto"/>
+                <w:u w:val="none"/>
+              </w:rPr>
+              <w:t>Jesus’ brutal</w:t>
+            </w:r>
+            <w:r>
+              <w:rPr>
+                <w:rStyle w:val="Hyperlink"/>
+                <w:bCs/>
+                <w:color w:val="auto"/>
+                <w:u w:val="none"/>
+              </w:rPr>
+              <w:t xml:space="preserve"> </w:t>
+            </w:r>
+            <w:r>
+              <w:rPr>
+                <w:rStyle w:val="Hyperlink"/>
+                <w:bCs/>
+                <w:color w:val="auto"/>
+                <w:u w:val="none"/>
+              </w:rPr>
+              <w:t>flogging was part of the practice and, as it sent his body into shock from pain and blood</w:t>
+            </w:r>
+            <w:r>
+              <w:rPr>
+                <w:rStyle w:val="Hyperlink"/>
+                <w:bCs/>
+                <w:color w:val="auto"/>
+                <w:u w:val="none"/>
+              </w:rPr>
+              <w:t xml:space="preserve"> </w:t>
+            </w:r>
+            <w:r>
+              <w:rPr>
+                <w:rStyle w:val="Hyperlink"/>
+                <w:bCs/>
+                <w:color w:val="auto"/>
+                <w:u w:val="none"/>
+              </w:rPr>
+              <w:t>loss, the likely cause of his fall. Consider Christ’s humility,</w:t>
+            </w:r>
+            <w:r>
+              <w:rPr>
+                <w:rStyle w:val="Hyperlink"/>
+                <w:bCs/>
+                <w:color w:val="auto"/>
+                <w:u w:val="none"/>
+              </w:rPr>
+              <w:t xml:space="preserve"> </w:t>
+            </w:r>
+            <w:r>
+              <w:rPr>
+                <w:rStyle w:val="Hyperlink"/>
+                <w:bCs/>
+                <w:color w:val="auto"/>
+                <w:u w:val="none"/>
+              </w:rPr>
+              <w:t>then: “God Made Flesh” succumbed to the</w:t>
+            </w:r>
+            <w:r>
+              <w:rPr>
+                <w:rStyle w:val="Hyperlink"/>
+                <w:bCs/>
+                <w:color w:val="auto"/>
+                <w:u w:val="none"/>
+              </w:rPr>
+              <w:t xml:space="preserve"> </w:t>
+            </w:r>
+            <w:r>
+              <w:rPr>
+                <w:rStyle w:val="Hyperlink"/>
+                <w:bCs/>
+                <w:color w:val="auto"/>
+                <w:u w:val="none"/>
+              </w:rPr>
+              <w:t>ultimate display of human denigration and assumed the physical vulnerabilities of the human body.</w:t>
             </w:r>
           </w:p>
         </w:tc>
@@ -8792,7 +9435,7 @@
             <w:pPr>
               <w:pStyle w:val="ListParagraph"/>
               <w:spacing w:line="256" w:lineRule="auto"/>
-              <w:ind w:left="0"/>
+              <w:ind w:left="144"/>
               <w:jc w:val="center"/>
               <w:rPr>
                 <w:rStyle w:val="Hyperlink"/>
@@ -8813,6 +9456,126 @@
               <w:lastRenderedPageBreak/>
               <w:t>REFLECTION</w:t>
             </w:r>
+          </w:p>
+          <w:p>
+            <w:pPr>
+              <w:pStyle w:val="ListParagraph"/>
+              <w:spacing w:line="256" w:lineRule="auto"/>
+              <w:ind w:left="144"/>
+              <w:jc w:val="center"/>
+              <w:rPr>
+                <w:rStyle w:val="Hyperlink"/>
+                <w:bCs/>
+                <w:color w:val="auto"/>
+                <w:u w:val="none"/>
+              </w:rPr>
+            </w:pPr>
+            <w:r>
+              <w:rPr>
+                <w:rStyle w:val="Hyperlink"/>
+                <w:bCs/>
+                <w:color w:val="auto"/>
+                <w:u w:val="none"/>
+              </w:rPr>
+              <w:t>Face to face, Jesus and the Blessed Mother meet. Jesus is</w:t>
+            </w:r>
+            <w:r>
+              <w:rPr>
+                <w:rStyle w:val="Hyperlink"/>
+                <w:bCs/>
+                <w:color w:val="auto"/>
+                <w:u w:val="none"/>
+              </w:rPr>
+              <w:t xml:space="preserve"> </w:t>
+            </w:r>
+            <w:r>
+              <w:rPr>
+                <w:rStyle w:val="Hyperlink"/>
+                <w:bCs/>
+                <w:color w:val="auto"/>
+                <w:u w:val="none"/>
+              </w:rPr>
+              <w:t xml:space="preserve">covered in blood, sweat, and </w:t>
+            </w:r>
+            <w:r>
+              <w:rPr>
+                <w:rStyle w:val="Hyperlink"/>
+                <w:bCs/>
+                <w:color w:val="auto"/>
+                <w:u w:val="none"/>
+              </w:rPr>
+              <w:lastRenderedPageBreak/>
+              <w:t>spit, bent under the weight of the cross,</w:t>
+            </w:r>
+            <w:r>
+              <w:rPr>
+                <w:rStyle w:val="Hyperlink"/>
+                <w:bCs/>
+                <w:color w:val="auto"/>
+                <w:u w:val="none"/>
+              </w:rPr>
+              <w:t xml:space="preserve"> </w:t>
+            </w:r>
+            <w:r>
+              <w:rPr>
+                <w:rStyle w:val="Hyperlink"/>
+                <w:bCs/>
+                <w:color w:val="auto"/>
+                <w:u w:val="none"/>
+              </w:rPr>
+              <w:t>subjected to angry shouts of hate. And Mary, experiencing every mother’s worst nightmare that her</w:t>
+            </w:r>
+            <w:r>
+              <w:rPr>
+                <w:rStyle w:val="Hyperlink"/>
+                <w:bCs/>
+                <w:color w:val="auto"/>
+                <w:u w:val="none"/>
+              </w:rPr>
+              <w:t xml:space="preserve"> </w:t>
+            </w:r>
+            <w:r>
+              <w:rPr>
+                <w:rStyle w:val="Hyperlink"/>
+                <w:bCs/>
+                <w:color w:val="auto"/>
+                <w:u w:val="none"/>
+              </w:rPr>
+              <w:t>child will suffer harm, feels the sword pierce her soul. Moving with fiercely protective love, she offers</w:t>
+            </w:r>
+            <w:r>
+              <w:rPr>
+                <w:rStyle w:val="Hyperlink"/>
+                <w:bCs/>
+                <w:color w:val="auto"/>
+                <w:u w:val="none"/>
+              </w:rPr>
+              <w:t xml:space="preserve"> </w:t>
+            </w:r>
+            <w:r>
+              <w:rPr>
+                <w:rStyle w:val="Hyperlink"/>
+                <w:bCs/>
+                <w:color w:val="auto"/>
+                <w:u w:val="none"/>
+              </w:rPr>
+              <w:t>her son the little she can: the comfort of her presence.</w:t>
+            </w:r>
+          </w:p>
+          <w:p>
+            <w:pPr>
+              <w:pStyle w:val="ListParagraph"/>
+              <w:spacing w:line="256" w:lineRule="auto"/>
+              <w:ind w:left="144"/>
+              <w:jc w:val="center"/>
+              <w:rPr>
+                <w:rStyle w:val="Hyperlink"/>
+                <w:b/>
+                <w:bCs/>
+                <w:color w:val="auto"/>
+                <w:u w:val="none"/>
+              </w:rPr>
+            </w:pPr>
           </w:p>
         </w:tc>
       </w:tr>
@@ -8977,7 +9740,7 @@
             <w:pPr>
               <w:pStyle w:val="ListParagraph"/>
               <w:spacing w:line="256" w:lineRule="auto"/>
-              <w:ind w:left="0"/>
+              <w:ind w:left="144"/>
               <w:jc w:val="center"/>
               <w:rPr>
                 <w:rStyle w:val="Hyperlink"/>
@@ -8996,6 +9759,119 @@
                 <w:u w:val="none"/>
               </w:rPr>
               <w:t>REFLECTION</w:t>
+            </w:r>
+          </w:p>
+          <w:p>
+            <w:pPr>
+              <w:pStyle w:val="ListParagraph"/>
+              <w:spacing w:line="256" w:lineRule="auto"/>
+              <w:ind w:left="144"/>
+              <w:jc w:val="center"/>
+              <w:rPr>
+                <w:rStyle w:val="Hyperlink"/>
+                <w:bCs/>
+                <w:color w:val="auto"/>
+                <w:u w:val="none"/>
+              </w:rPr>
+            </w:pPr>
+            <w:r>
+              <w:rPr>
+                <w:rStyle w:val="Hyperlink"/>
+                <w:bCs/>
+                <w:color w:val="auto"/>
+                <w:u w:val="none"/>
+              </w:rPr>
+              <w:t>Simon from Cyrene is pressed into</w:t>
+            </w:r>
+            <w:r>
+              <w:rPr>
+                <w:rStyle w:val="Hyperlink"/>
+                <w:bCs/>
+                <w:color w:val="auto"/>
+                <w:u w:val="none"/>
+              </w:rPr>
+              <w:t xml:space="preserve"> </w:t>
+            </w:r>
+            <w:r>
+              <w:rPr>
+                <w:rStyle w:val="Hyperlink"/>
+                <w:bCs/>
+                <w:color w:val="auto"/>
+                <w:u w:val="none"/>
+              </w:rPr>
+              <w:t>service “on his way in from the country”; it’s an unexpected detour from his plan for the day. Scripture</w:t>
+            </w:r>
+            <w:r>
+              <w:rPr>
+                <w:rStyle w:val="Hyperlink"/>
+                <w:bCs/>
+                <w:color w:val="auto"/>
+                <w:u w:val="none"/>
+              </w:rPr>
+              <w:t xml:space="preserve"> </w:t>
+            </w:r>
+            <w:r>
+              <w:rPr>
+                <w:rStyle w:val="Hyperlink"/>
+                <w:bCs/>
+                <w:color w:val="auto"/>
+                <w:u w:val="none"/>
+              </w:rPr>
+              <w:t>doesn’t tell us why he is appointed for the task or how he reacts. The point, it seems, is simply what he</w:t>
+            </w:r>
+            <w:r>
+              <w:rPr>
+                <w:rStyle w:val="Hyperlink"/>
+                <w:bCs/>
+                <w:color w:val="auto"/>
+                <w:u w:val="none"/>
+              </w:rPr>
+              <w:t xml:space="preserve"> does. He </w:t>
+            </w:r>
+            <w:r>
+              <w:rPr>
+                <w:rStyle w:val="Hyperlink"/>
+                <w:bCs/>
+                <w:color w:val="auto"/>
+                <w:u w:val="none"/>
+              </w:rPr>
+              <w:t>serves a man in the hour of his greatest need. Here we remember that, as with Simon, our acts</w:t>
+            </w:r>
+            <w:r>
+              <w:rPr>
+                <w:rStyle w:val="Hyperlink"/>
+                <w:bCs/>
+                <w:color w:val="auto"/>
+                <w:u w:val="none"/>
+              </w:rPr>
+              <w:t xml:space="preserve"> </w:t>
+            </w:r>
+            <w:r>
+              <w:rPr>
+                <w:rStyle w:val="Hyperlink"/>
+                <w:bCs/>
+                <w:color w:val="auto"/>
+                <w:u w:val="none"/>
+              </w:rPr>
+              <w:t>of service—expected or not, appointed or not, eagerly shared or not—carry great weight in the kingdom</w:t>
+            </w:r>
+            <w:r>
+              <w:rPr>
+                <w:rStyle w:val="Hyperlink"/>
+                <w:bCs/>
+                <w:color w:val="auto"/>
+                <w:u w:val="none"/>
+              </w:rPr>
+              <w:t xml:space="preserve"> </w:t>
+            </w:r>
+            <w:r>
+              <w:rPr>
+                <w:rStyle w:val="Hyperlink"/>
+                <w:bCs/>
+                <w:color w:val="auto"/>
+                <w:u w:val="none"/>
+              </w:rPr>
+              <w:t>of God.</w:t>
             </w:r>
           </w:p>
         </w:tc>
@@ -9157,7 +10033,7 @@
             <w:pPr>
               <w:pStyle w:val="ListParagraph"/>
               <w:spacing w:line="256" w:lineRule="auto"/>
-              <w:ind w:left="0"/>
+              <w:ind w:left="144"/>
               <w:jc w:val="center"/>
               <w:rPr>
                 <w:rStyle w:val="Hyperlink"/>
@@ -9177,6 +10053,129 @@
               </w:rPr>
               <w:lastRenderedPageBreak/>
               <w:t>REFLECTION</w:t>
+            </w:r>
+          </w:p>
+          <w:p>
+            <w:pPr>
+              <w:pStyle w:val="ListParagraph"/>
+              <w:spacing w:line="256" w:lineRule="auto"/>
+              <w:ind w:left="144"/>
+              <w:jc w:val="center"/>
+              <w:rPr>
+                <w:rStyle w:val="Hyperlink"/>
+                <w:bCs/>
+                <w:color w:val="auto"/>
+                <w:u w:val="none"/>
+              </w:rPr>
+            </w:pPr>
+            <w:r>
+              <w:rPr>
+                <w:rStyle w:val="Hyperlink"/>
+                <w:bCs/>
+                <w:color w:val="auto"/>
+                <w:u w:val="none"/>
+              </w:rPr>
+              <w:t xml:space="preserve">As Jesus stumbles down the road to </w:t>
+            </w:r>
+            <w:r>
+              <w:rPr>
+                <w:rStyle w:val="Hyperlink"/>
+                <w:bCs/>
+                <w:color w:val="auto"/>
+                <w:u w:val="none"/>
+              </w:rPr>
+              <w:lastRenderedPageBreak/>
+              <w:t>Golgotha, Veronica takes</w:t>
+            </w:r>
+            <w:r>
+              <w:rPr>
+                <w:rStyle w:val="Hyperlink"/>
+                <w:bCs/>
+                <w:color w:val="auto"/>
+                <w:u w:val="none"/>
+              </w:rPr>
+              <w:t xml:space="preserve"> </w:t>
+            </w:r>
+            <w:r>
+              <w:rPr>
+                <w:rStyle w:val="Hyperlink"/>
+                <w:bCs/>
+                <w:color w:val="auto"/>
+                <w:u w:val="none"/>
+              </w:rPr>
+              <w:t>her veil to gently wipe the sweat and blood from</w:t>
+            </w:r>
+            <w:r>
+              <w:rPr>
+                <w:rStyle w:val="Hyperlink"/>
+                <w:bCs/>
+                <w:color w:val="auto"/>
+                <w:u w:val="none"/>
+              </w:rPr>
+              <w:t xml:space="preserve"> </w:t>
+            </w:r>
+            <w:r>
+              <w:rPr>
+                <w:rStyle w:val="Hyperlink"/>
+                <w:bCs/>
+                <w:color w:val="auto"/>
+                <w:u w:val="none"/>
+              </w:rPr>
+              <w:t>his face. In return, Jesus</w:t>
+            </w:r>
+            <w:r>
+              <w:rPr>
+                <w:rStyle w:val="Hyperlink"/>
+                <w:bCs/>
+                <w:color w:val="auto"/>
+                <w:u w:val="none"/>
+              </w:rPr>
+              <w:t xml:space="preserve"> </w:t>
+            </w:r>
+            <w:r>
+              <w:rPr>
+                <w:rStyle w:val="Hyperlink"/>
+                <w:bCs/>
+                <w:color w:val="auto"/>
+                <w:u w:val="none"/>
+              </w:rPr>
+              <w:t>leaves the imprint of his image on the cloth. “He who receives me receives the one who sent me.” Jesus</w:t>
+            </w:r>
+            <w:r>
+              <w:rPr>
+                <w:rStyle w:val="Hyperlink"/>
+                <w:bCs/>
+                <w:color w:val="auto"/>
+                <w:u w:val="none"/>
+              </w:rPr>
+              <w:t xml:space="preserve"> </w:t>
+            </w:r>
+            <w:r>
+              <w:rPr>
+                <w:rStyle w:val="Hyperlink"/>
+                <w:bCs/>
+                <w:color w:val="auto"/>
+                <w:u w:val="none"/>
+              </w:rPr>
+              <w:t>meets her kindness with kindness, blessing her with the imprinted veil, a lasting reminder of God With</w:t>
+            </w:r>
+            <w:r>
+              <w:rPr>
+                <w:rStyle w:val="Hyperlink"/>
+                <w:bCs/>
+                <w:color w:val="auto"/>
+                <w:u w:val="none"/>
+              </w:rPr>
+              <w:t xml:space="preserve"> </w:t>
+            </w:r>
+            <w:r>
+              <w:rPr>
+                <w:rStyle w:val="Hyperlink"/>
+                <w:bCs/>
+                <w:color w:val="auto"/>
+                <w:u w:val="none"/>
+              </w:rPr>
+              <w:t>Us.</w:t>
             </w:r>
           </w:p>
         </w:tc>
@@ -9338,7 +10337,7 @@
             <w:pPr>
               <w:pStyle w:val="ListParagraph"/>
               <w:spacing w:line="256" w:lineRule="auto"/>
-              <w:ind w:left="0"/>
+              <w:ind w:left="144"/>
               <w:jc w:val="center"/>
               <w:rPr>
                 <w:rStyle w:val="Hyperlink"/>
@@ -9357,6 +10356,101 @@
                 <w:u w:val="none"/>
               </w:rPr>
               <w:t>REFLECTION</w:t>
+            </w:r>
+          </w:p>
+          <w:p>
+            <w:pPr>
+              <w:pStyle w:val="ListParagraph"/>
+              <w:spacing w:line="256" w:lineRule="auto"/>
+              <w:ind w:left="144"/>
+              <w:jc w:val="center"/>
+              <w:rPr>
+                <w:rStyle w:val="Hyperlink"/>
+                <w:bCs/>
+                <w:color w:val="auto"/>
+                <w:u w:val="none"/>
+              </w:rPr>
+            </w:pPr>
+            <w:r>
+              <w:rPr>
+                <w:rStyle w:val="Hyperlink"/>
+                <w:bCs/>
+                <w:color w:val="auto"/>
+                <w:u w:val="none"/>
+              </w:rPr>
+              <w:t>Earlier in the Gospels, we see images of Jesus as the center of</w:t>
+            </w:r>
+            <w:r>
+              <w:rPr>
+                <w:rStyle w:val="Hyperlink"/>
+                <w:bCs/>
+                <w:color w:val="auto"/>
+                <w:u w:val="none"/>
+              </w:rPr>
+              <w:t xml:space="preserve"> </w:t>
+            </w:r>
+            <w:r>
+              <w:rPr>
+                <w:rStyle w:val="Hyperlink"/>
+                <w:bCs/>
+                <w:color w:val="auto"/>
+                <w:u w:val="none"/>
+              </w:rPr>
+              <w:t>attention: some ascended trees to see him; others reached out simply to</w:t>
+            </w:r>
+            <w:r>
+              <w:rPr>
+                <w:rStyle w:val="Hyperlink"/>
+                <w:bCs/>
+                <w:color w:val="auto"/>
+                <w:u w:val="none"/>
+              </w:rPr>
+              <w:t xml:space="preserve"> </w:t>
+            </w:r>
+            <w:r>
+              <w:rPr>
+                <w:rStyle w:val="Hyperlink"/>
+                <w:bCs/>
+                <w:color w:val="auto"/>
+                <w:u w:val="none"/>
+              </w:rPr>
+              <w:t>touch his garments; still others dismantled a roof to lower their sick friend</w:t>
+            </w:r>
+            <w:r>
+              <w:rPr>
+                <w:rStyle w:val="Hyperlink"/>
+                <w:bCs/>
+                <w:color w:val="auto"/>
+                <w:u w:val="none"/>
+              </w:rPr>
+              <w:t xml:space="preserve"> </w:t>
+            </w:r>
+            <w:r>
+              <w:rPr>
+                <w:rStyle w:val="Hyperlink"/>
+                <w:bCs/>
+                <w:color w:val="auto"/>
+                <w:u w:val="none"/>
+              </w:rPr>
+              <w:t>down to Jesus. Jesus had once been</w:t>
+            </w:r>
+            <w:r>
+              <w:rPr>
+                <w:rStyle w:val="Hyperlink"/>
+                <w:bCs/>
+                <w:color w:val="auto"/>
+                <w:u w:val="none"/>
+              </w:rPr>
+              <w:t xml:space="preserve"> </w:t>
+            </w:r>
+            <w:r>
+              <w:rPr>
+                <w:rStyle w:val="Hyperlink"/>
+                <w:bCs/>
+                <w:color w:val="auto"/>
+                <w:u w:val="none"/>
+              </w:rPr>
+              <w:t>surrounded with love and acclaim; now he is rejected and scorned.</w:t>
             </w:r>
           </w:p>
         </w:tc>
@@ -9509,7 +10603,7 @@
             <w:pPr>
               <w:pStyle w:val="ListParagraph"/>
               <w:spacing w:line="256" w:lineRule="auto"/>
-              <w:ind w:left="0"/>
+              <w:ind w:left="144"/>
               <w:jc w:val="center"/>
               <w:rPr>
                 <w:rStyle w:val="Hyperlink"/>
@@ -9529,6 +10623,111 @@
               </w:rPr>
               <w:lastRenderedPageBreak/>
               <w:t>REFLECTION</w:t>
+            </w:r>
+          </w:p>
+          <w:p>
+            <w:pPr>
+              <w:pStyle w:val="ListParagraph"/>
+              <w:spacing w:line="256" w:lineRule="auto"/>
+              <w:ind w:left="144"/>
+              <w:jc w:val="center"/>
+              <w:rPr>
+                <w:rStyle w:val="Hyperlink"/>
+                <w:bCs/>
+                <w:color w:val="auto"/>
+                <w:u w:val="none"/>
+              </w:rPr>
+            </w:pPr>
+            <w:r>
+              <w:rPr>
+                <w:rStyle w:val="Hyperlink"/>
+                <w:bCs/>
+                <w:color w:val="auto"/>
+                <w:u w:val="none"/>
+              </w:rPr>
+              <w:t xml:space="preserve">A crush of people surrounds Jesus as he </w:t>
+            </w:r>
+            <w:r>
+              <w:rPr>
+                <w:rStyle w:val="Hyperlink"/>
+                <w:bCs/>
+                <w:color w:val="auto"/>
+                <w:u w:val="none"/>
+              </w:rPr>
+              <w:lastRenderedPageBreak/>
+              <w:t>drags his cross through</w:t>
+            </w:r>
+            <w:r>
+              <w:rPr>
+                <w:rStyle w:val="Hyperlink"/>
+                <w:bCs/>
+                <w:color w:val="auto"/>
+                <w:u w:val="none"/>
+              </w:rPr>
+              <w:t xml:space="preserve"> </w:t>
+            </w:r>
+            <w:r>
+              <w:rPr>
+                <w:rStyle w:val="Hyperlink"/>
+                <w:bCs/>
+                <w:color w:val="auto"/>
+                <w:u w:val="none"/>
+              </w:rPr>
+              <w:t>the streets—jeering, cheering, yelling people, and grief-stricken, too. Encountering the women, he turns</w:t>
+            </w:r>
+            <w:r>
+              <w:rPr>
+                <w:rStyle w:val="Hyperlink"/>
+                <w:bCs/>
+                <w:color w:val="auto"/>
+                <w:u w:val="none"/>
+              </w:rPr>
+              <w:t xml:space="preserve"> </w:t>
+            </w:r>
+            <w:r>
+              <w:rPr>
+                <w:rStyle w:val="Hyperlink"/>
+                <w:bCs/>
+                <w:color w:val="auto"/>
+                <w:u w:val="none"/>
+              </w:rPr>
+              <w:t>to them and shares a hope-filled message: this is not the end of the</w:t>
+            </w:r>
+            <w:r>
+              <w:rPr>
+                <w:rStyle w:val="Hyperlink"/>
+                <w:bCs/>
+                <w:color w:val="auto"/>
+                <w:u w:val="none"/>
+              </w:rPr>
+              <w:t xml:space="preserve"> </w:t>
+            </w:r>
+            <w:r>
+              <w:rPr>
+                <w:rStyle w:val="Hyperlink"/>
+                <w:bCs/>
+                <w:color w:val="auto"/>
+                <w:u w:val="none"/>
+              </w:rPr>
+              <w:t>story. Those who judge Christ</w:t>
+            </w:r>
+            <w:r>
+              <w:rPr>
+                <w:rStyle w:val="Hyperlink"/>
+                <w:bCs/>
+                <w:color w:val="auto"/>
+                <w:u w:val="none"/>
+              </w:rPr>
+              <w:t xml:space="preserve"> </w:t>
+            </w:r>
+            <w:r>
+              <w:rPr>
+                <w:rStyle w:val="Hyperlink"/>
+                <w:bCs/>
+                <w:color w:val="auto"/>
+                <w:u w:val="none"/>
+              </w:rPr>
+              <w:t>worthy of death will, in the end, meet the judgment of God. There is hope.</w:t>
             </w:r>
           </w:p>
         </w:tc>
@@ -9687,7 +10886,7 @@
             <w:pPr>
               <w:pStyle w:val="ListParagraph"/>
               <w:spacing w:line="256" w:lineRule="auto"/>
-              <w:ind w:left="0"/>
+              <w:ind w:left="144"/>
               <w:jc w:val="center"/>
               <w:rPr>
                 <w:rStyle w:val="Hyperlink"/>
@@ -9706,6 +10905,119 @@
                 <w:u w:val="none"/>
               </w:rPr>
               <w:t>REFLECTION</w:t>
+            </w:r>
+          </w:p>
+          <w:p>
+            <w:pPr>
+              <w:pStyle w:val="ListParagraph"/>
+              <w:spacing w:line="256" w:lineRule="auto"/>
+              <w:ind w:left="144"/>
+              <w:jc w:val="center"/>
+              <w:rPr>
+                <w:rStyle w:val="Hyperlink"/>
+                <w:bCs/>
+                <w:color w:val="auto"/>
+                <w:u w:val="none"/>
+              </w:rPr>
+            </w:pPr>
+            <w:r>
+              <w:rPr>
+                <w:rStyle w:val="Hyperlink"/>
+                <w:bCs/>
+                <w:color w:val="auto"/>
+                <w:u w:val="none"/>
+              </w:rPr>
+              <w:t>As he nears his place of execution, a third and final fall begs the</w:t>
+            </w:r>
+            <w:r>
+              <w:rPr>
+                <w:rStyle w:val="Hyperlink"/>
+                <w:bCs/>
+                <w:color w:val="auto"/>
+                <w:u w:val="none"/>
+              </w:rPr>
+              <w:t xml:space="preserve"> </w:t>
+            </w:r>
+            <w:r>
+              <w:rPr>
+                <w:rStyle w:val="Hyperlink"/>
+                <w:bCs/>
+                <w:color w:val="auto"/>
+                <w:u w:val="none"/>
+              </w:rPr>
+              <w:t>question: Why would Jesus get up? Why would he summon his last ounce</w:t>
+            </w:r>
+            <w:r>
+              <w:rPr>
+                <w:rStyle w:val="Hyperlink"/>
+                <w:bCs/>
+                <w:color w:val="auto"/>
+                <w:u w:val="none"/>
+              </w:rPr>
+              <w:t xml:space="preserve"> </w:t>
+            </w:r>
+            <w:r>
+              <w:rPr>
+                <w:rStyle w:val="Hyperlink"/>
+                <w:bCs/>
+                <w:color w:val="auto"/>
+                <w:u w:val="none"/>
+              </w:rPr>
+              <w:t>of e</w:t>
+            </w:r>
+            <w:r>
+              <w:rPr>
+                <w:rStyle w:val="Hyperlink"/>
+                <w:bCs/>
+                <w:color w:val="auto"/>
+                <w:u w:val="none"/>
+              </w:rPr>
+              <w:t xml:space="preserve">nergy to deliver himself to the </w:t>
+            </w:r>
+            <w:r>
+              <w:rPr>
+                <w:rStyle w:val="Hyperlink"/>
+                <w:bCs/>
+                <w:color w:val="auto"/>
+                <w:u w:val="none"/>
+              </w:rPr>
+              <w:t>pain of the cross? Falling three times;</w:t>
+            </w:r>
+            <w:r>
+              <w:rPr>
+                <w:rStyle w:val="Hyperlink"/>
+                <w:bCs/>
+                <w:color w:val="auto"/>
+                <w:u w:val="none"/>
+              </w:rPr>
+              <w:t xml:space="preserve"> </w:t>
+            </w:r>
+            <w:r>
+              <w:rPr>
+                <w:rStyle w:val="Hyperlink"/>
+                <w:bCs/>
+                <w:color w:val="auto"/>
+                <w:u w:val="none"/>
+              </w:rPr>
+              <w:t>getting up three times. Dying on the cross; rising from the grave. Christ</w:t>
+            </w:r>
+            <w:r>
+              <w:rPr>
+                <w:rStyle w:val="Hyperlink"/>
+                <w:bCs/>
+                <w:color w:val="auto"/>
+                <w:u w:val="none"/>
+              </w:rPr>
+              <w:t xml:space="preserve"> </w:t>
+            </w:r>
+            <w:r>
+              <w:rPr>
+                <w:rStyle w:val="Hyperlink"/>
+                <w:bCs/>
+                <w:color w:val="auto"/>
+                <w:u w:val="none"/>
+              </w:rPr>
+              <w:t>shows us that he can transform weakness, failings, and death into the glory of self-gift.</w:t>
             </w:r>
           </w:p>
         </w:tc>
@@ -9862,7 +11174,7 @@
             <w:pPr>
               <w:pStyle w:val="ListParagraph"/>
               <w:spacing w:line="256" w:lineRule="auto"/>
-              <w:ind w:left="0"/>
+              <w:ind w:left="144"/>
               <w:jc w:val="center"/>
               <w:rPr>
                 <w:rStyle w:val="Hyperlink"/>
@@ -9882,6 +11194,111 @@
               </w:rPr>
               <w:lastRenderedPageBreak/>
               <w:t>REFLECTION</w:t>
+            </w:r>
+          </w:p>
+          <w:p>
+            <w:pPr>
+              <w:pStyle w:val="ListParagraph"/>
+              <w:spacing w:line="256" w:lineRule="auto"/>
+              <w:ind w:left="144"/>
+              <w:jc w:val="center"/>
+              <w:rPr>
+                <w:rStyle w:val="Hyperlink"/>
+                <w:bCs/>
+                <w:color w:val="auto"/>
+                <w:u w:val="none"/>
+              </w:rPr>
+            </w:pPr>
+            <w:r>
+              <w:rPr>
+                <w:rStyle w:val="Hyperlink"/>
+                <w:bCs/>
+                <w:color w:val="auto"/>
+                <w:u w:val="none"/>
+              </w:rPr>
+              <w:t>Though artists through the centuries have depicted it</w:t>
+            </w:r>
+            <w:r>
+              <w:rPr>
+                <w:rStyle w:val="Hyperlink"/>
+                <w:bCs/>
+                <w:color w:val="auto"/>
+                <w:u w:val="none"/>
+              </w:rPr>
+              <w:t xml:space="preserve"> </w:t>
+            </w:r>
+            <w:r>
+              <w:rPr>
+                <w:rStyle w:val="Hyperlink"/>
+                <w:bCs/>
+                <w:color w:val="auto"/>
+                <w:u w:val="none"/>
+              </w:rPr>
+              <w:t xml:space="preserve">otherwise, crucified people in </w:t>
+            </w:r>
+            <w:r>
+              <w:rPr>
+                <w:rStyle w:val="Hyperlink"/>
+                <w:bCs/>
+                <w:color w:val="auto"/>
+                <w:u w:val="none"/>
+              </w:rPr>
+              <w:lastRenderedPageBreak/>
+              <w:t>Jesus’ time were stripped of all of their</w:t>
+            </w:r>
+            <w:r>
+              <w:rPr>
+                <w:rStyle w:val="Hyperlink"/>
+                <w:bCs/>
+                <w:color w:val="auto"/>
+                <w:u w:val="none"/>
+              </w:rPr>
+              <w:t xml:space="preserve"> </w:t>
+            </w:r>
+            <w:r>
+              <w:rPr>
+                <w:rStyle w:val="Hyperlink"/>
+                <w:bCs/>
+                <w:color w:val="auto"/>
+                <w:u w:val="none"/>
+              </w:rPr>
+              <w:t>clothes. It was one more step in the process of ultimate humiliation. Imagine the embarrassment of</w:t>
+            </w:r>
+            <w:r>
+              <w:rPr>
+                <w:rStyle w:val="Hyperlink"/>
+                <w:bCs/>
+                <w:color w:val="auto"/>
+                <w:u w:val="none"/>
+              </w:rPr>
+              <w:t xml:space="preserve"> </w:t>
+            </w:r>
+            <w:r>
+              <w:rPr>
+                <w:rStyle w:val="Hyperlink"/>
+                <w:bCs/>
+                <w:color w:val="auto"/>
+                <w:u w:val="none"/>
+              </w:rPr>
+              <w:t>being so exposed. When we or our students are subjected to humiliation, we can be confident of this:</w:t>
+            </w:r>
+            <w:r>
+              <w:rPr>
+                <w:rStyle w:val="Hyperlink"/>
+                <w:bCs/>
+                <w:color w:val="auto"/>
+                <w:u w:val="none"/>
+              </w:rPr>
+              <w:t xml:space="preserve"> </w:t>
+            </w:r>
+            <w:r>
+              <w:rPr>
+                <w:rStyle w:val="Hyperlink"/>
+                <w:bCs/>
+                <w:color w:val="auto"/>
+                <w:u w:val="none"/>
+              </w:rPr>
+              <w:t>Jesus knows how we feel.</w:t>
             </w:r>
           </w:p>
         </w:tc>
@@ -10019,7 +11436,7 @@
             <w:pPr>
               <w:pStyle w:val="ListParagraph"/>
               <w:spacing w:line="256" w:lineRule="auto"/>
-              <w:ind w:left="0"/>
+              <w:ind w:left="144"/>
               <w:jc w:val="center"/>
               <w:rPr>
                 <w:rStyle w:val="Hyperlink"/>
@@ -10039,6 +11456,132 @@
               </w:rPr>
               <w:t>REFLECTION</w:t>
             </w:r>
+          </w:p>
+          <w:p>
+            <w:pPr>
+              <w:pStyle w:val="ListParagraph"/>
+              <w:spacing w:line="256" w:lineRule="auto"/>
+              <w:ind w:left="144"/>
+              <w:jc w:val="center"/>
+            </w:pPr>
+            <w:r>
+              <w:rPr>
+                <w:rStyle w:val="Hyperlink"/>
+                <w:bCs/>
+                <w:color w:val="auto"/>
+                <w:u w:val="none"/>
+              </w:rPr>
+              <w:t>Keeping in mind that the word excruciating literally means</w:t>
+            </w:r>
+            <w:r>
+              <w:rPr>
+                <w:rStyle w:val="Hyperlink"/>
+                <w:bCs/>
+                <w:color w:val="auto"/>
+                <w:u w:val="none"/>
+              </w:rPr>
+              <w:t xml:space="preserve"> </w:t>
+            </w:r>
+            <w:r>
+              <w:rPr>
+                <w:rStyle w:val="Hyperlink"/>
+                <w:bCs/>
+                <w:color w:val="auto"/>
+                <w:u w:val="none"/>
+              </w:rPr>
+              <w:t xml:space="preserve">“out of the cross,” we reflect on Jesus and the excruciating pain </w:t>
+            </w:r>
+            <w:proofErr w:type="gramStart"/>
+            <w:r>
+              <w:rPr>
+                <w:rStyle w:val="Hyperlink"/>
+                <w:bCs/>
+                <w:color w:val="auto"/>
+                <w:u w:val="none"/>
+              </w:rPr>
+              <w:t>he</w:t>
+            </w:r>
+            <w:proofErr w:type="gramEnd"/>
+            <w:r>
+              <w:rPr>
+                <w:rStyle w:val="Hyperlink"/>
+                <w:bCs/>
+                <w:color w:val="auto"/>
+                <w:u w:val="none"/>
+              </w:rPr>
+              <w:t xml:space="preserve"> </w:t>
+            </w:r>
+            <w:r>
+              <w:rPr>
+                <w:rStyle w:val="Hyperlink"/>
+                <w:bCs/>
+                <w:color w:val="auto"/>
+                <w:u w:val="none"/>
+              </w:rPr>
+              <w:t>suffered as soldiers pounded thick nails through his hands and feet. As he</w:t>
+            </w:r>
+            <w:r>
+              <w:rPr>
+                <w:rStyle w:val="Hyperlink"/>
+                <w:bCs/>
+                <w:color w:val="auto"/>
+                <w:u w:val="none"/>
+              </w:rPr>
+              <w:t xml:space="preserve"> </w:t>
+            </w:r>
+            <w:r>
+              <w:rPr>
+                <w:rStyle w:val="Hyperlink"/>
+                <w:bCs/>
+                <w:color w:val="auto"/>
+                <w:u w:val="none"/>
+              </w:rPr>
+              <w:t>completely surrendered any natural human desire to protect himself, Christ bore this pain – our pain –</w:t>
+            </w:r>
+            <w:r>
+              <w:rPr>
+                <w:rStyle w:val="Hyperlink"/>
+                <w:bCs/>
+                <w:color w:val="auto"/>
+                <w:u w:val="none"/>
+              </w:rPr>
+              <w:t xml:space="preserve"> </w:t>
+            </w:r>
+            <w:r>
+              <w:rPr>
+                <w:rStyle w:val="Hyperlink"/>
+                <w:bCs/>
+                <w:color w:val="auto"/>
+                <w:u w:val="none"/>
+              </w:rPr>
+              <w:t xml:space="preserve">as a supreme sign of his </w:t>
+            </w:r>
+            <w:r>
+              <w:rPr>
+                <w:rStyle w:val="Hyperlink"/>
+                <w:bCs/>
+                <w:color w:val="auto"/>
+                <w:u w:val="none"/>
+              </w:rPr>
+              <w:t>o</w:t>
+            </w:r>
+            <w:r>
+              <w:rPr>
+                <w:rStyle w:val="Hyperlink"/>
+                <w:bCs/>
+                <w:color w:val="auto"/>
+                <w:u w:val="none"/>
+              </w:rPr>
+              <w:t>verwhelming love for God’s people.</w:t>
+            </w:r>
+          </w:p>
+          <w:p>
+            <w:pPr>
+              <w:tabs>
+                <w:tab w:val="left" w:pos="2853"/>
+              </w:tabs>
+              <w:ind w:left="144"/>
+            </w:pPr>
           </w:p>
         </w:tc>
       </w:tr>
@@ -10183,7 +11726,7 @@
             <w:pPr>
               <w:pStyle w:val="ListParagraph"/>
               <w:spacing w:line="256" w:lineRule="auto"/>
-              <w:ind w:left="0"/>
+              <w:ind w:left="144"/>
               <w:jc w:val="center"/>
               <w:rPr>
                 <w:rStyle w:val="Hyperlink"/>
@@ -10203,6 +11746,93 @@
               </w:rPr>
               <w:lastRenderedPageBreak/>
               <w:t>REFLECTION</w:t>
+            </w:r>
+          </w:p>
+          <w:p>
+            <w:pPr>
+              <w:pStyle w:val="ListParagraph"/>
+              <w:spacing w:line="256" w:lineRule="auto"/>
+              <w:ind w:left="144"/>
+              <w:jc w:val="center"/>
+              <w:rPr>
+                <w:rStyle w:val="Hyperlink"/>
+                <w:bCs/>
+                <w:color w:val="auto"/>
+                <w:u w:val="none"/>
+              </w:rPr>
+            </w:pPr>
+            <w:r>
+              <w:rPr>
+                <w:rStyle w:val="Hyperlink"/>
+                <w:bCs/>
+                <w:color w:val="auto"/>
+                <w:u w:val="none"/>
+              </w:rPr>
+              <w:t>Not long before his death, Jesus was transfigured before his disciples, confirming his identity</w:t>
+            </w:r>
+            <w:r>
+              <w:rPr>
+                <w:rStyle w:val="Hyperlink"/>
+                <w:bCs/>
+                <w:color w:val="auto"/>
+                <w:u w:val="none"/>
+              </w:rPr>
+              <w:t xml:space="preserve"> </w:t>
+            </w:r>
+            <w:r>
+              <w:rPr>
+                <w:rStyle w:val="Hyperlink"/>
+                <w:bCs/>
+                <w:color w:val="auto"/>
+                <w:u w:val="none"/>
+              </w:rPr>
+              <w:t>as God’s Son. But now he is horrifyingly dead, the victim of the most gruesome assassination; surely his</w:t>
+            </w:r>
+            <w:r>
+              <w:rPr>
+                <w:rStyle w:val="Hyperlink"/>
+                <w:bCs/>
+                <w:color w:val="auto"/>
+                <w:u w:val="none"/>
+              </w:rPr>
+              <w:t xml:space="preserve"> </w:t>
+            </w:r>
+            <w:r>
+              <w:rPr>
+                <w:rStyle w:val="Hyperlink"/>
+                <w:bCs/>
+                <w:color w:val="auto"/>
+                <w:u w:val="none"/>
+              </w:rPr>
+              <w:t xml:space="preserve">disciples </w:t>
+            </w:r>
+            <w:r>
+              <w:rPr>
+                <w:rStyle w:val="Hyperlink"/>
+                <w:bCs/>
+                <w:color w:val="auto"/>
+                <w:u w:val="none"/>
+              </w:rPr>
+              <w:lastRenderedPageBreak/>
+              <w:t>were confused. Surely some doubted who Jesus really was. No wonder they fled the scene.</w:t>
+            </w:r>
+            <w:r>
+              <w:rPr>
+                <w:rStyle w:val="Hyperlink"/>
+                <w:bCs/>
+                <w:color w:val="auto"/>
+                <w:u w:val="none"/>
+              </w:rPr>
+              <w:t xml:space="preserve"> </w:t>
+            </w:r>
+            <w:r>
+              <w:rPr>
+                <w:rStyle w:val="Hyperlink"/>
+                <w:bCs/>
+                <w:color w:val="auto"/>
+                <w:u w:val="none"/>
+              </w:rPr>
+              <w:t>Jesus’ closest friends affirm for us that doubt is not the opposite of faith; it is part of it.</w:t>
             </w:r>
           </w:p>
         </w:tc>
@@ -10341,7 +11971,7 @@
             <w:pPr>
               <w:pStyle w:val="ListParagraph"/>
               <w:spacing w:line="256" w:lineRule="auto"/>
-              <w:ind w:left="0"/>
+              <w:ind w:left="144"/>
               <w:jc w:val="center"/>
               <w:rPr>
                 <w:rStyle w:val="Hyperlink"/>
@@ -10361,6 +11991,112 @@
               </w:rPr>
               <w:t>REFLECTION</w:t>
             </w:r>
+          </w:p>
+          <w:p>
+            <w:pPr>
+              <w:pStyle w:val="ListParagraph"/>
+              <w:spacing w:line="256" w:lineRule="auto"/>
+              <w:ind w:left="144"/>
+              <w:jc w:val="center"/>
+              <w:rPr>
+                <w:rStyle w:val="Hyperlink"/>
+                <w:bCs/>
+                <w:color w:val="auto"/>
+                <w:u w:val="none"/>
+              </w:rPr>
+            </w:pPr>
+            <w:r>
+              <w:rPr>
+                <w:rStyle w:val="Hyperlink"/>
+                <w:bCs/>
+                <w:color w:val="auto"/>
+                <w:u w:val="none"/>
+              </w:rPr>
+              <w:t>Jesus is dead. His body hangs on the cross, limp and lifeless,</w:t>
+            </w:r>
+            <w:r>
+              <w:rPr>
+                <w:rStyle w:val="Hyperlink"/>
+                <w:bCs/>
+                <w:color w:val="auto"/>
+                <w:u w:val="none"/>
+              </w:rPr>
+              <w:t xml:space="preserve"> </w:t>
+            </w:r>
+            <w:r>
+              <w:rPr>
+                <w:rStyle w:val="Hyperlink"/>
+                <w:bCs/>
+                <w:color w:val="auto"/>
+                <w:u w:val="none"/>
+              </w:rPr>
+              <w:t>until at last it is taken down and placed</w:t>
+            </w:r>
+            <w:r>
+              <w:rPr>
+                <w:rStyle w:val="Hyperlink"/>
+                <w:bCs/>
+                <w:color w:val="auto"/>
+                <w:u w:val="none"/>
+              </w:rPr>
+              <w:t xml:space="preserve"> in the lap of his mother. Mary </w:t>
+            </w:r>
+            <w:r>
+              <w:rPr>
+                <w:rStyle w:val="Hyperlink"/>
+                <w:bCs/>
+                <w:color w:val="auto"/>
+                <w:u w:val="none"/>
+              </w:rPr>
+              <w:t>can</w:t>
+            </w:r>
+            <w:r>
+              <w:rPr>
+                <w:rStyle w:val="Hyperlink"/>
+                <w:bCs/>
+                <w:color w:val="auto"/>
+                <w:u w:val="none"/>
+              </w:rPr>
+              <w:t xml:space="preserve"> </w:t>
+            </w:r>
+            <w:r>
+              <w:rPr>
+                <w:rStyle w:val="Hyperlink"/>
+                <w:bCs/>
+                <w:color w:val="auto"/>
+                <w:u w:val="none"/>
+              </w:rPr>
+              <w:t>do absolutely nothing to change the events of this day, but in her helplessness, she does not withdraw in</w:t>
+            </w:r>
+            <w:r>
+              <w:rPr>
+                <w:rStyle w:val="Hyperlink"/>
+                <w:bCs/>
+                <w:color w:val="auto"/>
+                <w:u w:val="none"/>
+              </w:rPr>
+              <w:t xml:space="preserve"> </w:t>
+            </w:r>
+            <w:r>
+              <w:rPr>
+                <w:rStyle w:val="Hyperlink"/>
+                <w:bCs/>
+                <w:color w:val="auto"/>
+                <w:u w:val="none"/>
+              </w:rPr>
+              <w:t xml:space="preserve">defeat. She clings to her son. By her example, may we learn to do the </w:t>
+            </w:r>
+            <w:proofErr w:type="gramStart"/>
+            <w:r>
+              <w:rPr>
+                <w:rStyle w:val="Hyperlink"/>
+                <w:bCs/>
+                <w:color w:val="auto"/>
+                <w:u w:val="none"/>
+              </w:rPr>
+              <w:t>same.</w:t>
+            </w:r>
+            <w:proofErr w:type="gramEnd"/>
           </w:p>
         </w:tc>
       </w:tr>
@@ -10497,7 +12233,7 @@
             <w:pPr>
               <w:pStyle w:val="ListParagraph"/>
               <w:spacing w:line="256" w:lineRule="auto"/>
-              <w:ind w:left="0"/>
+              <w:ind w:left="144"/>
               <w:jc w:val="center"/>
               <w:rPr>
                 <w:rStyle w:val="Hyperlink"/>
@@ -10517,6 +12253,131 @@
               </w:rPr>
               <w:lastRenderedPageBreak/>
               <w:t>REFLECTION</w:t>
+            </w:r>
+          </w:p>
+          <w:p>
+            <w:pPr>
+              <w:pStyle w:val="ListParagraph"/>
+              <w:spacing w:line="256" w:lineRule="auto"/>
+              <w:ind w:left="144"/>
+              <w:jc w:val="center"/>
+              <w:rPr>
+                <w:rStyle w:val="Hyperlink"/>
+                <w:bCs/>
+                <w:color w:val="auto"/>
+                <w:u w:val="none"/>
+              </w:rPr>
+            </w:pPr>
+            <w:r>
+              <w:rPr>
+                <w:rStyle w:val="Hyperlink"/>
+                <w:bCs/>
+                <w:color w:val="auto"/>
+                <w:u w:val="none"/>
+              </w:rPr>
+              <w:t>Death without burial was the intended end for the crucified criminal, clinching his</w:t>
+            </w:r>
+            <w:r>
+              <w:rPr>
+                <w:rStyle w:val="Hyperlink"/>
+                <w:bCs/>
+                <w:color w:val="auto"/>
+                <w:u w:val="none"/>
+              </w:rPr>
+              <w:t xml:space="preserve"> </w:t>
+            </w:r>
+            <w:r>
+              <w:rPr>
+                <w:rStyle w:val="Hyperlink"/>
+                <w:bCs/>
+                <w:color w:val="auto"/>
+                <w:u w:val="none"/>
+              </w:rPr>
+              <w:t xml:space="preserve">worthlessness as a human being. Joseph of </w:t>
+            </w:r>
+            <w:proofErr w:type="spellStart"/>
+            <w:r>
+              <w:rPr>
+                <w:rStyle w:val="Hyperlink"/>
+                <w:bCs/>
+                <w:color w:val="auto"/>
+                <w:u w:val="none"/>
+              </w:rPr>
+              <w:t>Arimathea</w:t>
+            </w:r>
+            <w:proofErr w:type="spellEnd"/>
+            <w:r>
+              <w:rPr>
+                <w:rStyle w:val="Hyperlink"/>
+                <w:bCs/>
+                <w:color w:val="auto"/>
+                <w:u w:val="none"/>
+              </w:rPr>
+              <w:t>, then, shows courage in approaching Pilot for</w:t>
+            </w:r>
+            <w:r>
+              <w:rPr>
+                <w:rStyle w:val="Hyperlink"/>
+                <w:bCs/>
+                <w:color w:val="auto"/>
+                <w:u w:val="none"/>
+              </w:rPr>
+              <w:t xml:space="preserve"> </w:t>
+            </w:r>
+            <w:r>
+              <w:rPr>
+                <w:rStyle w:val="Hyperlink"/>
+                <w:bCs/>
+                <w:color w:val="auto"/>
+                <w:u w:val="none"/>
+              </w:rPr>
+              <w:t xml:space="preserve">permission to bury Jesus. He shows tenderness in preparing </w:t>
+            </w:r>
+            <w:r>
+              <w:rPr>
+                <w:rStyle w:val="Hyperlink"/>
+                <w:bCs/>
+                <w:color w:val="auto"/>
+                <w:u w:val="none"/>
+              </w:rPr>
+              <w:lastRenderedPageBreak/>
+              <w:t>Jesus’ body with aloe, myrrh, and linens.</w:t>
+            </w:r>
+            <w:r>
+              <w:rPr>
+                <w:rStyle w:val="Hyperlink"/>
+                <w:bCs/>
+                <w:color w:val="auto"/>
+                <w:u w:val="none"/>
+              </w:rPr>
+              <w:t xml:space="preserve"> </w:t>
+            </w:r>
+            <w:r>
+              <w:rPr>
+                <w:rStyle w:val="Hyperlink"/>
+                <w:bCs/>
+                <w:color w:val="auto"/>
+                <w:u w:val="none"/>
+              </w:rPr>
+              <w:t>And he shows respect in laying Jesus to rest quickly, as was the Jewish custom. This man about whom</w:t>
+            </w:r>
+            <w:r>
+              <w:rPr>
+                <w:rStyle w:val="Hyperlink"/>
+                <w:bCs/>
+                <w:color w:val="auto"/>
+                <w:u w:val="none"/>
+              </w:rPr>
+              <w:t xml:space="preserve"> </w:t>
+            </w:r>
+            <w:r>
+              <w:rPr>
+                <w:rStyle w:val="Hyperlink"/>
+                <w:bCs/>
+                <w:color w:val="auto"/>
+                <w:u w:val="none"/>
+              </w:rPr>
+              <w:t>we know so little teaches us so much about being devoted to Jesus.</w:t>
             </w:r>
           </w:p>
         </w:tc>
@@ -11095,7 +12956,21 @@
           <w:szCs w:val="22"/>
           <w:bdr w:val="none" w:sz="0" w:space="0" w:color="auto" w:frame="1"/>
         </w:rPr>
-        <w:t xml:space="preserve"> to. But he must keep on. Where can he get the strength to endure even a bit more?</w:t>
+        <w:t xml:space="preserve"> to. But he must keep on. Where can he get the strength to endure even a bit more</w:t>
+      </w:r>
+      <w:proofErr w:type="gramStart"/>
+      <w:r>
+        <w:rPr>
+          <w:rStyle w:val="Strong"/>
+          <w:rFonts w:ascii="Palatino Linotype" w:hAnsi="Palatino Linotype"/>
+          <w:b w:val="0"/>
+          <w:bCs w:val="0"/>
+          <w:color w:val="000000" w:themeColor="text1"/>
+          <w:sz w:val="22"/>
+          <w:szCs w:val="22"/>
+          <w:bdr w:val="none" w:sz="0" w:space="0" w:color="auto" w:frame="1"/>
+        </w:rPr>
+        <w:t>?</w:t>
       </w:r>
       <w:r>
         <w:rPr>
@@ -11105,7 +12980,18 @@
           <w:szCs w:val="22"/>
           <w:bdr w:val="none" w:sz="0" w:space="0" w:color="auto" w:frame="1"/>
         </w:rPr>
-        <w:t>God will never forsake us, God will never abandon us and God will always be there to strengthen us. Therefore, we always have to cling to Him in good times and most specially in the turbulent episodes of our lives.</w:t>
+        <w:t>God</w:t>
+      </w:r>
+      <w:proofErr w:type="gramEnd"/>
+      <w:r>
+        <w:rPr>
+          <w:rFonts w:ascii="Palatino Linotype" w:hAnsi="Palatino Linotype"/>
+          <w:color w:val="000000" w:themeColor="text1"/>
+          <w:sz w:val="22"/>
+          <w:szCs w:val="22"/>
+          <w:bdr w:val="none" w:sz="0" w:space="0" w:color="auto" w:frame="1"/>
+        </w:rPr>
+        <w:t xml:space="preserve"> will never forsake us, God will never abandon us and God will always be there to strengthen us. Therefore, we always have to cling to Him in good times and most specially in the turbulent episodes of our lives.</w:t>
       </w:r>
       <w:r>
         <w:rPr>
@@ -11260,7 +13146,33 @@
           <w:szCs w:val="22"/>
           <w:bdr w:val="none" w:sz="0" w:space="0" w:color="auto" w:frame="1"/>
         </w:rPr>
-        <w:t xml:space="preserve">Was it physical thirst that Jesus was feeling when He said: “I thirst.” Or was it the thirst for those people who were formerly with Him. These are the people who were with Jesus during His healing and speaking ministry.” </w:t>
+        <w:t xml:space="preserve">Was it physical thirst that Jesus was feeling when He said: “I </w:t>
+      </w:r>
+      <w:proofErr w:type="gramStart"/>
+      <w:r>
+        <w:rPr>
+          <w:rFonts w:ascii="Palatino Linotype" w:hAnsi="Palatino Linotype"/>
+          <w:i/>
+          <w:iCs/>
+          <w:color w:val="000000" w:themeColor="text1"/>
+          <w:sz w:val="22"/>
+          <w:szCs w:val="22"/>
+          <w:bdr w:val="none" w:sz="0" w:space="0" w:color="auto" w:frame="1"/>
+        </w:rPr>
+        <w:t>thirst.</w:t>
+      </w:r>
+      <w:proofErr w:type="gramEnd"/>
+      <w:r>
+        <w:rPr>
+          <w:rFonts w:ascii="Palatino Linotype" w:hAnsi="Palatino Linotype"/>
+          <w:i/>
+          <w:iCs/>
+          <w:color w:val="000000" w:themeColor="text1"/>
+          <w:sz w:val="22"/>
+          <w:szCs w:val="22"/>
+          <w:bdr w:val="none" w:sz="0" w:space="0" w:color="auto" w:frame="1"/>
+        </w:rPr>
+        <w:t xml:space="preserve">” Or was it the thirst for those people who were formerly with Him. These are the people who were with Jesus during His healing and speaking ministry.” </w:t>
       </w:r>
       <w:r>
         <w:rPr>
@@ -11330,7 +13242,27 @@
           <w:sz w:val="22"/>
           <w:szCs w:val="22"/>
         </w:rPr>
-        <w:t xml:space="preserve">thing pointed out. It further emphasizes our duties and responsibilities as Christians. For someone who gave up His life for the sake of our salvation, we owe a lot to Jesus. If he thirsts, We must give Him the best drink to “quench” His thirst. That aside, </w:t>
+        <w:t xml:space="preserve">thing pointed out. It further emphasizes our duties and responsibilities as Christians. For someone who gave up His life for the sake of our salvation, we owe a lot to Jesus. If he thirsts, </w:t>
+      </w:r>
+      <w:proofErr w:type="gramStart"/>
+      <w:r>
+        <w:rPr>
+          <w:rFonts w:ascii="Palatino Linotype" w:hAnsi="Palatino Linotype"/>
+          <w:color w:val="000000" w:themeColor="text1"/>
+          <w:sz w:val="22"/>
+          <w:szCs w:val="22"/>
+        </w:rPr>
+        <w:t>We</w:t>
+      </w:r>
+      <w:proofErr w:type="gramEnd"/>
+      <w:r>
+        <w:rPr>
+          <w:rFonts w:ascii="Palatino Linotype" w:hAnsi="Palatino Linotype"/>
+          <w:color w:val="000000" w:themeColor="text1"/>
+          <w:sz w:val="22"/>
+          <w:szCs w:val="22"/>
+        </w:rPr>
+        <w:t xml:space="preserve"> must give Him the best drink to “quench” His thirst. That aside, </w:t>
       </w:r>
     </w:p>
     <w:p>
@@ -11587,13 +13519,23 @@
       <w:r>
         <w:t xml:space="preserve">This is similar to the philosophy of </w:t>
       </w:r>
+      <w:proofErr w:type="spellStart"/>
       <w:r>
         <w:rPr>
           <w:rFonts w:ascii="Arial" w:hAnsi="Arial" w:cs="Arial"/>
           <w:color w:val="222222"/>
           <w:shd w:val="clear" w:color="auto" w:fill="FFFFFF"/>
         </w:rPr>
-        <w:t xml:space="preserve">Niccolo Machiavelli. </w:t>
+        <w:t>Niccolo</w:t>
+      </w:r>
+      <w:proofErr w:type="spellEnd"/>
+      <w:r>
+        <w:rPr>
+          <w:rFonts w:ascii="Arial" w:hAnsi="Arial" w:cs="Arial"/>
+          <w:color w:val="222222"/>
+          <w:shd w:val="clear" w:color="auto" w:fill="FFFFFF"/>
+        </w:rPr>
+        <w:t xml:space="preserve"> Machiavelli. </w:t>
       </w:r>
     </w:p>
     <w:p>
@@ -11687,7 +13629,15 @@
         </w:numPr>
       </w:pPr>
       <w:r>
-        <w:t>What does loving God “with all your heart, with all your soul, with all your mind and with all your strength” mean?</w:t>
+        <w:t xml:space="preserve">What does loving God “with all your heart, with all your soul, with </w:t>
+      </w:r>
+      <w:proofErr w:type="gramStart"/>
+      <w:r>
+        <w:t>all your</w:t>
+      </w:r>
+      <w:proofErr w:type="gramEnd"/>
+      <w:r>
+        <w:t xml:space="preserve"> mind and with all your strength” mean?</w:t>
       </w:r>
     </w:p>
     <w:p>
@@ -11770,15 +13720,22 @@
           <w:numId w:val="14"/>
         </w:numPr>
       </w:pPr>
+      <w:proofErr w:type="spellStart"/>
       <w:r>
         <w:t>Tapat</w:t>
       </w:r>
+      <w:proofErr w:type="spellEnd"/>
       <w:r>
         <w:t xml:space="preserve"> </w:t>
       </w:r>
       <w:r>
-        <w:t>mo, linis</w:t>
-      </w:r>
+        <w:t xml:space="preserve">mo, </w:t>
+      </w:r>
+      <w:proofErr w:type="spellStart"/>
+      <w:r>
+        <w:t>linis</w:t>
+      </w:r>
+      <w:proofErr w:type="spellEnd"/>
       <w:r>
         <w:t xml:space="preserve"> </w:t>
       </w:r>
@@ -12186,54 +14143,104 @@
       </w:r>
     </w:p>
     <w:p>
-      <w:r>
-        <w:t>____ 1.  A catholic may not marry a non-Catholic.</w:t>
-      </w:r>
-    </w:p>
-    <w:p>
-      <w:r>
-        <w:t>____ 2.  A Catholic must marry before a priest and two witnesses.</w:t>
-      </w:r>
-    </w:p>
-    <w:p>
-      <w:r>
-        <w:t>____ 3.  The Church encourages a couple to live together before getting married.</w:t>
-      </w:r>
-    </w:p>
-    <w:p>
-      <w:r>
-        <w:t>____ 4.  The Catholic Church recognizes homosexual marriages.</w:t>
-      </w:r>
-    </w:p>
-    <w:p>
-      <w:r>
-        <w:t>____ 5.  Catholic Church teaching holds that marriage is always permanent.</w:t>
-      </w:r>
-    </w:p>
-    <w:p>
-      <w:r>
-        <w:t>____ 6.  The Church will bless a marriage where the couple has decided beforehand not to have any children.</w:t>
-      </w:r>
-    </w:p>
-    <w:p>
+      <w:proofErr w:type="gramStart"/>
+      <w:r>
+        <w:t>____ 1.</w:t>
+      </w:r>
+      <w:proofErr w:type="gramEnd"/>
+      <w:r>
+        <w:t xml:space="preserve">  A catholic may not marry a non-Catholic.</w:t>
+      </w:r>
+    </w:p>
+    <w:p>
+      <w:proofErr w:type="gramStart"/>
+      <w:r>
+        <w:t>____ 2.</w:t>
+      </w:r>
+      <w:proofErr w:type="gramEnd"/>
+      <w:r>
+        <w:t xml:space="preserve">  A Catholic must marry before a priest and two witnesses.</w:t>
+      </w:r>
+    </w:p>
+    <w:p>
+      <w:proofErr w:type="gramStart"/>
+      <w:r>
+        <w:t>____ 3.</w:t>
+      </w:r>
+      <w:proofErr w:type="gramEnd"/>
+      <w:r>
+        <w:t xml:space="preserve">  The Church encourages a couple to live together before getting married.</w:t>
+      </w:r>
+    </w:p>
+    <w:p>
+      <w:proofErr w:type="gramStart"/>
+      <w:r>
+        <w:t>____ 4.</w:t>
+      </w:r>
+      <w:proofErr w:type="gramEnd"/>
+      <w:r>
+        <w:t xml:space="preserve">  The Catholic Church recognizes homosexual marriages.</w:t>
+      </w:r>
+    </w:p>
+    <w:p>
+      <w:proofErr w:type="gramStart"/>
+      <w:r>
+        <w:t>____ 5.</w:t>
+      </w:r>
+      <w:proofErr w:type="gramEnd"/>
+      <w:r>
+        <w:t xml:space="preserve">  Catholic Church teaching holds that marriage is always permanent.</w:t>
+      </w:r>
+    </w:p>
+    <w:p>
+      <w:proofErr w:type="gramStart"/>
+      <w:r>
+        <w:t>____ 6.</w:t>
+      </w:r>
+      <w:proofErr w:type="gramEnd"/>
+      <w:r>
+        <w:t xml:space="preserve">  The Church will bless a marriage where the couple has decided beforehand not to have any children.</w:t>
+      </w:r>
+    </w:p>
+    <w:p>
+      <w:proofErr w:type="gramStart"/>
       <w:r>
         <w:lastRenderedPageBreak/>
-        <w:t>____ 7.  The Church hopes each married couple will have as many children as possible.</w:t>
-      </w:r>
-    </w:p>
-    <w:p>
-      <w:r>
-        <w:t>____ 8.  A Catholic is obliged to obey Church laws on marriage.</w:t>
-      </w:r>
-    </w:p>
-    <w:p>
-      <w:r>
-        <w:t>____ 9.  There are no restrictions – besides state laws – for two Catholics who wish to marry.</w:t>
-      </w:r>
-    </w:p>
-    <w:p>
-      <w:r>
-        <w:t>____ 10. The Catholic Church is strongly against family planning.</w:t>
+        <w:t>____ 7.</w:t>
+      </w:r>
+      <w:proofErr w:type="gramEnd"/>
+      <w:r>
+        <w:t xml:space="preserve">  The Church hopes each married couple will have as many children as possible.</w:t>
+      </w:r>
+    </w:p>
+    <w:p>
+      <w:proofErr w:type="gramStart"/>
+      <w:r>
+        <w:t>____ 8.</w:t>
+      </w:r>
+      <w:proofErr w:type="gramEnd"/>
+      <w:r>
+        <w:t xml:space="preserve">  A Catholic is obliged to obey Church laws on marriage.</w:t>
+      </w:r>
+    </w:p>
+    <w:p>
+      <w:proofErr w:type="gramStart"/>
+      <w:r>
+        <w:t>____ 9.</w:t>
+      </w:r>
+      <w:proofErr w:type="gramEnd"/>
+      <w:r>
+        <w:t xml:space="preserve">  There are no restrictions – besides state laws – for two Catholics who wish to marry.</w:t>
+      </w:r>
+    </w:p>
+    <w:p>
+      <w:proofErr w:type="gramStart"/>
+      <w:r>
+        <w:t>____ 10.</w:t>
+      </w:r>
+      <w:proofErr w:type="gramEnd"/>
+      <w:r>
+        <w:t xml:space="preserve"> The Catholic Church is strongly against family planning.</w:t>
       </w:r>
     </w:p>
     <w:p/>
@@ -12441,11 +14448,19 @@
                 <w:bCs/>
               </w:rPr>
             </w:pPr>
-            <w:r>
-              <w:rPr>
-                <w:bCs/>
-              </w:rPr>
-              <w:t>Faithfullness towards your partner</w:t>
+            <w:proofErr w:type="spellStart"/>
+            <w:r>
+              <w:rPr>
+                <w:bCs/>
+              </w:rPr>
+              <w:t>Faithfullness</w:t>
+            </w:r>
+            <w:proofErr w:type="spellEnd"/>
+            <w:r>
+              <w:rPr>
+                <w:bCs/>
+              </w:rPr>
+              <w:t xml:space="preserve"> towards your partner</w:t>
             </w:r>
           </w:p>
         </w:tc>
@@ -12481,11 +14496,19 @@
                 <w:bCs/>
               </w:rPr>
             </w:pPr>
-            <w:r>
-              <w:rPr>
-                <w:bCs/>
-              </w:rPr>
-              <w:t>Humilty and humbleness</w:t>
+            <w:proofErr w:type="spellStart"/>
+            <w:r>
+              <w:rPr>
+                <w:bCs/>
+              </w:rPr>
+              <w:t>Humilty</w:t>
+            </w:r>
+            <w:proofErr w:type="spellEnd"/>
+            <w:r>
+              <w:rPr>
+                <w:bCs/>
+              </w:rPr>
+              <w:t xml:space="preserve"> and humbleness</w:t>
             </w:r>
           </w:p>
         </w:tc>
@@ -12714,12 +14737,14 @@
       <w:r>
         <w:t>In our family, we practice “</w:t>
       </w:r>
+      <w:proofErr w:type="spellStart"/>
       <w:r>
         <w:rPr>
           <w:i/>
         </w:rPr>
         <w:t>mano</w:t>
       </w:r>
+      <w:proofErr w:type="spellEnd"/>
       <w:r>
         <w:t>” whenever we arrive at our house or when an adult enters the house. This practice shows respect towards the elders with the intent that you acknowledge their maturity.</w:t>
       </w:r>
@@ -12796,7 +14821,15 @@
         <w:t xml:space="preserve">I do think that our values help them. Being family-oriented is a big factor for a better family life with their partner. </w:t>
       </w:r>
       <w:r>
-        <w:t>Our faith and religiosity also helps them by being closer to God and ensuring that their relationship would be centered around God.</w:t>
+        <w:t xml:space="preserve">Our faith and religiosity also helps them by being closer to God and ensuring that their relationship would be centered </w:t>
+      </w:r>
+      <w:proofErr w:type="gramStart"/>
+      <w:r>
+        <w:t>around</w:t>
+      </w:r>
+      <w:proofErr w:type="gramEnd"/>
+      <w:r>
+        <w:t xml:space="preserve"> God.</w:t>
       </w:r>
     </w:p>
     <w:p>
@@ -12948,9 +14981,11 @@
       </w:r>
     </w:p>
     <w:p>
+      <w:proofErr w:type="gramStart"/>
       <w:r>
         <w:t>S.A.Q.</w:t>
       </w:r>
+      <w:proofErr w:type="gramEnd"/>
     </w:p>
     <w:p>
       <w:pPr>
@@ -13286,12 +15321,21 @@
           <w:szCs w:val="24"/>
         </w:rPr>
       </w:pPr>
+      <w:proofErr w:type="gramStart"/>
       <w:r>
         <w:rPr>
           <w:sz w:val="24"/>
           <w:szCs w:val="24"/>
         </w:rPr>
-        <w:t>adulthood is the time of life when one is expected to take responsibility for one's own actions and well-being while maturity is the state of being mature, ready or ripe.</w:t>
+        <w:t>adulthood</w:t>
+      </w:r>
+      <w:proofErr w:type="gramEnd"/>
+      <w:r>
+        <w:rPr>
+          <w:sz w:val="24"/>
+          <w:szCs w:val="24"/>
+        </w:rPr>
+        <w:t xml:space="preserve"> is the time of life when one is expected to take responsibility for one's own actions and well-being while maturity is the state of being mature, ready or ripe.</w:t>
       </w:r>
     </w:p>
     <w:p>
@@ -13311,7 +15355,23 @@
           <w:sz w:val="24"/>
           <w:szCs w:val="24"/>
         </w:rPr>
-        <w:t xml:space="preserve">Can a couple escape living with in-laws? How? </w:t>
+        <w:t xml:space="preserve">Can a couple </w:t>
+      </w:r>
+      <w:proofErr w:type="gramStart"/>
+      <w:r>
+        <w:rPr>
+          <w:sz w:val="24"/>
+          <w:szCs w:val="24"/>
+        </w:rPr>
+        <w:t>escape</w:t>
+      </w:r>
+      <w:proofErr w:type="gramEnd"/>
+      <w:r>
+        <w:rPr>
+          <w:sz w:val="24"/>
+          <w:szCs w:val="24"/>
+        </w:rPr>
+        <w:t xml:space="preserve"> living with in-laws? How? </w:t>
       </w:r>
     </w:p>
     <w:p>
@@ -13465,12 +15525,21 @@
           <w:szCs w:val="24"/>
         </w:rPr>
       </w:pPr>
+      <w:proofErr w:type="gramStart"/>
       <w:r>
         <w:rPr>
           <w:sz w:val="24"/>
           <w:szCs w:val="24"/>
         </w:rPr>
-        <w:t>the practice of controlling the number of children in a family and the intervals between their births, particularly by means of artificial contraception or voluntary sterilization.</w:t>
+        <w:t>the</w:t>
+      </w:r>
+      <w:proofErr w:type="gramEnd"/>
+      <w:r>
+        <w:rPr>
+          <w:sz w:val="24"/>
+          <w:szCs w:val="24"/>
+        </w:rPr>
+        <w:t xml:space="preserve"> practice of controlling the number of children in a family and the intervals between their births, particularly by means of artificial contraception or voluntary sterilization.</w:t>
       </w:r>
     </w:p>
     <w:p>

</xml_diff>